<commit_message>
Actualización local con nuevos archivos y cambios
</commit_message>
<xml_diff>
--- a/REPORTE CINERIA.docx
+++ b/REPORTE CINERIA.docx
@@ -6,20 +6,16 @@
       <w:pPr>
         <w:jc w:val="center"/>
         <w:rPr>
-          <w:rFonts w:ascii="Aptos Light" w:hAnsi="Aptos Light" w:cs="Arial"/>
+          <w:rFonts w:ascii="Arial Narrow" w:hAnsi="Arial Narrow" w:cs="Arial"/>
           <w:b/>
           <w:bCs/>
-          <w:sz w:val="22"/>
-          <w:szCs w:val="22"/>
         </w:rPr>
       </w:pPr>
       <w:r>
         <w:rPr>
-          <w:rFonts w:ascii="Aptos Light" w:hAnsi="Aptos Light" w:cs="Arial"/>
+          <w:rFonts w:ascii="Arial Narrow" w:hAnsi="Arial Narrow" w:cs="Arial"/>
           <w:b/>
           <w:bCs/>
-          <w:sz w:val="22"/>
-          <w:szCs w:val="22"/>
         </w:rPr>
         <w:t>CINERGIA</w:t>
       </w:r>
@@ -27,11 +23,9 @@
     <w:p>
       <w:pPr>
         <w:rPr>
-          <w:rFonts w:ascii="Aptos Light" w:hAnsi="Aptos Light" w:cs="Arial"/>
+          <w:rFonts w:ascii="Arial Narrow" w:hAnsi="Arial Narrow" w:cs="Arial"/>
           <w:b/>
           <w:bCs/>
-          <w:sz w:val="22"/>
-          <w:szCs w:val="22"/>
         </w:rPr>
       </w:pPr>
     </w:p>
@@ -57,20 +51,16 @@
             <w:pPr>
               <w:jc w:val="center"/>
               <w:rPr>
-                <w:rFonts w:ascii="Avenir Next LT Pro Light" w:hAnsi="Avenir Next LT Pro Light" w:cs="CordiaUPC"/>
-                <w:b/>
-                <w:bCs/>
-                <w:sz w:val="20"/>
-                <w:szCs w:val="20"/>
-              </w:rPr>
-            </w:pPr>
-            <w:r>
-              <w:rPr>
-                <w:rFonts w:ascii="Avenir Next LT Pro Light" w:hAnsi="Avenir Next LT Pro Light" w:cs="CordiaUPC"/>
-                <w:b/>
-                <w:bCs/>
-                <w:sz w:val="20"/>
-                <w:szCs w:val="20"/>
+                <w:rFonts w:ascii="Arial Narrow" w:hAnsi="Arial Narrow" w:cs="CordiaUPC"/>
+                <w:b/>
+                <w:bCs/>
+              </w:rPr>
+            </w:pPr>
+            <w:r>
+              <w:rPr>
+                <w:rFonts w:ascii="Arial Narrow" w:hAnsi="Arial Narrow" w:cs="CordiaUPC"/>
+                <w:b/>
+                <w:bCs/>
               </w:rPr>
               <w:t xml:space="preserve">REPORTE DE SERVICIO DE MANTENIMIENTO PREVENTIVO A RED </w:t>
             </w:r>
@@ -79,40 +69,32 @@
             <w:pPr>
               <w:jc w:val="center"/>
               <w:rPr>
-                <w:rFonts w:ascii="Avenir Next LT Pro Light" w:hAnsi="Avenir Next LT Pro Light" w:cs="CordiaUPC"/>
-                <w:b/>
-                <w:bCs/>
-                <w:sz w:val="20"/>
-                <w:szCs w:val="20"/>
-              </w:rPr>
-            </w:pPr>
-            <w:r>
-              <w:rPr>
-                <w:rFonts w:ascii="Avenir Next LT Pro Light" w:hAnsi="Avenir Next LT Pro Light" w:cs="CordiaUPC"/>
-                <w:b/>
-                <w:bCs/>
-                <w:sz w:val="20"/>
-                <w:szCs w:val="20"/>
+                <w:rFonts w:ascii="Arial Narrow" w:hAnsi="Arial Narrow" w:cs="CordiaUPC"/>
+                <w:b/>
+                <w:bCs/>
+              </w:rPr>
+            </w:pPr>
+            <w:r>
+              <w:rPr>
+                <w:rFonts w:ascii="Arial Narrow" w:hAnsi="Arial Narrow" w:cs="CordiaUPC"/>
+                <w:b/>
+                <w:bCs/>
               </w:rPr>
               <w:t xml:space="preserve">LOCAL </w:t>
             </w:r>
             <w:r>
               <w:rPr>
-                <w:rFonts w:ascii="Avenir Next LT Pro Light" w:hAnsi="Avenir Next LT Pro Light" w:cs="CordiaUPC"/>
-                <w:b/>
-                <w:bCs/>
-                <w:sz w:val="20"/>
-                <w:szCs w:val="20"/>
+                <w:rFonts w:ascii="Arial Narrow" w:hAnsi="Arial Narrow" w:cs="CordiaUPC"/>
+                <w:b/>
+                <w:bCs/>
               </w:rPr>
               <w:t>WIFI EN</w:t>
             </w:r>
             <w:r>
               <w:rPr>
-                <w:rFonts w:ascii="Avenir Next LT Pro Light" w:hAnsi="Avenir Next LT Pro Light" w:cs="CordiaUPC"/>
-                <w:b/>
-                <w:bCs/>
-                <w:sz w:val="20"/>
-                <w:szCs w:val="20"/>
+                <w:rFonts w:ascii="Arial Narrow" w:hAnsi="Arial Narrow" w:cs="CordiaUPC"/>
+                <w:b/>
+                <w:bCs/>
               </w:rPr>
               <w:t xml:space="preserve"> SITIOS REMOTOS NODOS (AP)</w:t>
             </w:r>
@@ -127,20 +109,16 @@
           <w:p>
             <w:pPr>
               <w:rPr>
-                <w:rFonts w:ascii="Avenir Next LT Pro Light" w:hAnsi="Avenir Next LT Pro Light" w:cs="CordiaUPC"/>
-                <w:b/>
-                <w:bCs/>
-                <w:sz w:val="20"/>
-                <w:szCs w:val="20"/>
-              </w:rPr>
-            </w:pPr>
-            <w:r>
-              <w:rPr>
-                <w:rFonts w:ascii="Avenir Next LT Pro Light" w:hAnsi="Avenir Next LT Pro Light" w:cs="CordiaUPC"/>
-                <w:b/>
-                <w:bCs/>
-                <w:sz w:val="20"/>
-                <w:szCs w:val="20"/>
+                <w:rFonts w:ascii="Arial Narrow" w:hAnsi="Arial Narrow" w:cs="CordiaUPC"/>
+                <w:b/>
+                <w:bCs/>
+              </w:rPr>
+            </w:pPr>
+            <w:r>
+              <w:rPr>
+                <w:rFonts w:ascii="Arial Narrow" w:hAnsi="Arial Narrow" w:cs="CordiaUPC"/>
+                <w:b/>
+                <w:bCs/>
               </w:rPr>
               <w:t>CLIENTE:</w:t>
             </w:r>
@@ -148,18 +126,14 @@
           <w:p>
             <w:pPr>
               <w:rPr>
-                <w:rFonts w:ascii="Avenir Next LT Pro Light" w:hAnsi="Avenir Next LT Pro Light" w:cs="CordiaUPC"/>
-                <w:b/>
-                <w:bCs/>
-                <w:sz w:val="20"/>
-                <w:szCs w:val="20"/>
-              </w:rPr>
-            </w:pPr>
-            <w:r>
-              <w:rPr>
-                <w:rFonts w:ascii="Avenir Next LT Pro Light" w:hAnsi="Avenir Next LT Pro Light" w:cs="CordiaUPC"/>
-                <w:sz w:val="20"/>
-                <w:szCs w:val="20"/>
+                <w:rFonts w:ascii="Arial Narrow" w:hAnsi="Arial Narrow" w:cs="CordiaUPC"/>
+                <w:b/>
+                <w:bCs/>
+              </w:rPr>
+            </w:pPr>
+            <w:r>
+              <w:rPr>
+                <w:rFonts w:ascii="Arial Narrow" w:hAnsi="Arial Narrow" w:cs="CordiaUPC"/>
               </w:rPr>
               <w:t>cliente</w:t>
             </w:r>
@@ -172,20 +146,16 @@
           <w:p>
             <w:pPr>
               <w:rPr>
-                <w:rFonts w:ascii="Avenir Next LT Pro Light" w:hAnsi="Avenir Next LT Pro Light" w:cs="CordiaUPC"/>
-                <w:b/>
-                <w:bCs/>
-                <w:sz w:val="20"/>
-                <w:szCs w:val="20"/>
-              </w:rPr>
-            </w:pPr>
-            <w:r>
-              <w:rPr>
-                <w:rFonts w:ascii="Avenir Next LT Pro Light" w:hAnsi="Avenir Next LT Pro Light" w:cs="CordiaUPC"/>
-                <w:b/>
-                <w:bCs/>
-                <w:sz w:val="20"/>
-                <w:szCs w:val="20"/>
+                <w:rFonts w:ascii="Arial Narrow" w:hAnsi="Arial Narrow" w:cs="CordiaUPC"/>
+                <w:b/>
+                <w:bCs/>
+              </w:rPr>
+            </w:pPr>
+            <w:r>
+              <w:rPr>
+                <w:rFonts w:ascii="Arial Narrow" w:hAnsi="Arial Narrow" w:cs="CordiaUPC"/>
+                <w:b/>
+                <w:bCs/>
               </w:rPr>
               <w:t>MUNICIPIO:</w:t>
             </w:r>
@@ -193,16 +163,12 @@
           <w:p>
             <w:pPr>
               <w:rPr>
-                <w:rFonts w:ascii="Avenir Next LT Pro Light" w:hAnsi="Avenir Next LT Pro Light" w:cs="CordiaUPC"/>
-                <w:sz w:val="20"/>
-                <w:szCs w:val="20"/>
-              </w:rPr>
-            </w:pPr>
-            <w:r>
-              <w:rPr>
-                <w:rFonts w:ascii="Avenir Next LT Pro Light" w:hAnsi="Avenir Next LT Pro Light" w:cs="CordiaUPC"/>
-                <w:sz w:val="20"/>
-                <w:szCs w:val="20"/>
+                <w:rFonts w:ascii="Arial Narrow" w:hAnsi="Arial Narrow" w:cs="CordiaUPC"/>
+              </w:rPr>
+            </w:pPr>
+            <w:r>
+              <w:rPr>
+                <w:rFonts w:ascii="Arial Narrow" w:hAnsi="Arial Narrow" w:cs="CordiaUPC"/>
               </w:rPr>
               <w:t>municipio</w:t>
             </w:r>
@@ -215,18 +181,14 @@
           <w:p>
             <w:pPr>
               <w:rPr>
-                <w:rFonts w:ascii="Avenir Next LT Pro Light" w:hAnsi="Avenir Next LT Pro Light" w:cs="CordiaUPC"/>
-                <w:sz w:val="20"/>
-                <w:szCs w:val="20"/>
-              </w:rPr>
-            </w:pPr>
-            <w:r>
-              <w:rPr>
-                <w:rFonts w:ascii="Avenir Next LT Pro Light" w:hAnsi="Avenir Next LT Pro Light" w:cs="CordiaUPC"/>
-                <w:b/>
-                <w:bCs/>
-                <w:sz w:val="20"/>
-                <w:szCs w:val="20"/>
+                <w:rFonts w:ascii="Arial Narrow" w:hAnsi="Arial Narrow" w:cs="CordiaUPC"/>
+              </w:rPr>
+            </w:pPr>
+            <w:r>
+              <w:rPr>
+                <w:rFonts w:ascii="Arial Narrow" w:hAnsi="Arial Narrow" w:cs="CordiaUPC"/>
+                <w:b/>
+                <w:bCs/>
               </w:rPr>
               <w:t>DIRECCIÓN:</w:t>
             </w:r>
@@ -234,19 +196,17 @@
           <w:p>
             <w:pPr>
               <w:rPr>
-                <w:rFonts w:ascii="Avenir Next LT Pro Light" w:hAnsi="Avenir Next LT Pro Light" w:cs="CordiaUPC"/>
-                <w:sz w:val="20"/>
-                <w:szCs w:val="20"/>
-              </w:rPr>
-            </w:pPr>
-            <w:r>
-              <w:rPr>
-                <w:rFonts w:ascii="Avenir Next LT Pro Light" w:hAnsi="Avenir Next LT Pro Light" w:cs="CordiaUPC"/>
-                <w:sz w:val="20"/>
-                <w:szCs w:val="20"/>
+                <w:rFonts w:ascii="Arial Narrow" w:hAnsi="Arial Narrow" w:cs="CordiaUPC"/>
+              </w:rPr>
+            </w:pPr>
+            <w:proofErr w:type="spellStart"/>
+            <w:r>
+              <w:rPr>
+                <w:rFonts w:ascii="Arial Narrow" w:hAnsi="Arial Narrow" w:cs="CordiaUPC"/>
               </w:rPr>
               <w:t>direccion</w:t>
             </w:r>
+            <w:proofErr w:type="spellEnd"/>
           </w:p>
         </w:tc>
       </w:tr>
@@ -258,20 +218,16 @@
           <w:p>
             <w:pPr>
               <w:rPr>
-                <w:rFonts w:ascii="Avenir Next LT Pro Light" w:hAnsi="Avenir Next LT Pro Light" w:cs="CordiaUPC"/>
-                <w:b/>
-                <w:bCs/>
-                <w:sz w:val="20"/>
-                <w:szCs w:val="20"/>
-              </w:rPr>
-            </w:pPr>
-            <w:r>
-              <w:rPr>
-                <w:rFonts w:ascii="Avenir Next LT Pro Light" w:hAnsi="Avenir Next LT Pro Light" w:cs="CordiaUPC"/>
-                <w:b/>
-                <w:bCs/>
-                <w:sz w:val="20"/>
-                <w:szCs w:val="20"/>
+                <w:rFonts w:ascii="Arial Narrow" w:hAnsi="Arial Narrow" w:cs="CordiaUPC"/>
+                <w:b/>
+                <w:bCs/>
+              </w:rPr>
+            </w:pPr>
+            <w:r>
+              <w:rPr>
+                <w:rFonts w:ascii="Arial Narrow" w:hAnsi="Arial Narrow" w:cs="CordiaUPC"/>
+                <w:b/>
+                <w:bCs/>
               </w:rPr>
               <w:t>CODIGO POSTAL:</w:t>
             </w:r>
@@ -279,19 +235,17 @@
           <w:p>
             <w:pPr>
               <w:rPr>
-                <w:rFonts w:ascii="Avenir Next LT Pro Light" w:hAnsi="Avenir Next LT Pro Light" w:cs="CordiaUPC"/>
-                <w:sz w:val="20"/>
-                <w:szCs w:val="20"/>
-              </w:rPr>
-            </w:pPr>
-            <w:r>
-              <w:rPr>
-                <w:rFonts w:ascii="Avenir Next LT Pro Light" w:hAnsi="Avenir Next LT Pro Light" w:cs="CordiaUPC"/>
-                <w:sz w:val="20"/>
-                <w:szCs w:val="20"/>
+                <w:rFonts w:ascii="Arial Narrow" w:hAnsi="Arial Narrow" w:cs="CordiaUPC"/>
+              </w:rPr>
+            </w:pPr>
+            <w:proofErr w:type="spellStart"/>
+            <w:r>
+              <w:rPr>
+                <w:rFonts w:ascii="Arial Narrow" w:hAnsi="Arial Narrow" w:cs="CordiaUPC"/>
               </w:rPr>
               <w:t>codigo</w:t>
             </w:r>
+            <w:proofErr w:type="spellEnd"/>
           </w:p>
         </w:tc>
         <w:tc>
@@ -301,20 +255,16 @@
           <w:p>
             <w:pPr>
               <w:rPr>
-                <w:rFonts w:ascii="Avenir Next LT Pro Light" w:hAnsi="Avenir Next LT Pro Light" w:cs="CordiaUPC"/>
-                <w:b/>
-                <w:bCs/>
-                <w:sz w:val="20"/>
-                <w:szCs w:val="20"/>
-              </w:rPr>
-            </w:pPr>
-            <w:r>
-              <w:rPr>
-                <w:rFonts w:ascii="Avenir Next LT Pro Light" w:hAnsi="Avenir Next LT Pro Light" w:cs="CordiaUPC"/>
-                <w:b/>
-                <w:bCs/>
-                <w:sz w:val="20"/>
-                <w:szCs w:val="20"/>
+                <w:rFonts w:ascii="Arial Narrow" w:hAnsi="Arial Narrow" w:cs="CordiaUPC"/>
+                <w:b/>
+                <w:bCs/>
+              </w:rPr>
+            </w:pPr>
+            <w:r>
+              <w:rPr>
+                <w:rFonts w:ascii="Arial Narrow" w:hAnsi="Arial Narrow" w:cs="CordiaUPC"/>
+                <w:b/>
+                <w:bCs/>
               </w:rPr>
               <w:t>NOMBRE DEL SITIO:</w:t>
             </w:r>
@@ -322,16 +272,12 @@
           <w:p>
             <w:pPr>
               <w:rPr>
-                <w:rFonts w:ascii="Avenir Next LT Pro Light" w:hAnsi="Avenir Next LT Pro Light" w:cs="CordiaUPC"/>
-                <w:sz w:val="20"/>
-                <w:szCs w:val="20"/>
-              </w:rPr>
-            </w:pPr>
-            <w:r>
-              <w:rPr>
-                <w:rFonts w:ascii="Avenir Next LT Pro Light" w:hAnsi="Avenir Next LT Pro Light" w:cs="CordiaUPC"/>
-                <w:sz w:val="20"/>
-                <w:szCs w:val="20"/>
+                <w:rFonts w:ascii="Arial Narrow" w:hAnsi="Arial Narrow" w:cs="CordiaUPC"/>
+              </w:rPr>
+            </w:pPr>
+            <w:r>
+              <w:rPr>
+                <w:rFonts w:ascii="Arial Narrow" w:hAnsi="Arial Narrow" w:cs="CordiaUPC"/>
               </w:rPr>
               <w:t>nombre</w:t>
             </w:r>
@@ -344,18 +290,14 @@
           <w:p>
             <w:pPr>
               <w:rPr>
-                <w:rFonts w:ascii="Avenir Next LT Pro Light" w:hAnsi="Avenir Next LT Pro Light" w:cs="CordiaUPC"/>
-                <w:sz w:val="20"/>
-                <w:szCs w:val="20"/>
-              </w:rPr>
-            </w:pPr>
-            <w:r>
-              <w:rPr>
-                <w:rFonts w:ascii="Avenir Next LT Pro Light" w:hAnsi="Avenir Next LT Pro Light" w:cs="CordiaUPC"/>
-                <w:b/>
-                <w:bCs/>
-                <w:sz w:val="20"/>
-                <w:szCs w:val="20"/>
+                <w:rFonts w:ascii="Arial Narrow" w:hAnsi="Arial Narrow" w:cs="CordiaUPC"/>
+              </w:rPr>
+            </w:pPr>
+            <w:r>
+              <w:rPr>
+                <w:rFonts w:ascii="Arial Narrow" w:hAnsi="Arial Narrow" w:cs="CordiaUPC"/>
+                <w:b/>
+                <w:bCs/>
               </w:rPr>
               <w:t>TIPO DE ESPACIO:</w:t>
             </w:r>
@@ -363,16 +305,12 @@
           <w:p>
             <w:pPr>
               <w:rPr>
-                <w:rFonts w:ascii="Avenir Next LT Pro Light" w:hAnsi="Avenir Next LT Pro Light" w:cs="CordiaUPC"/>
-                <w:sz w:val="20"/>
-                <w:szCs w:val="20"/>
-              </w:rPr>
-            </w:pPr>
-            <w:r>
-              <w:rPr>
-                <w:rFonts w:ascii="Avenir Next LT Pro Light" w:hAnsi="Avenir Next LT Pro Light" w:cs="CordiaUPC"/>
-                <w:sz w:val="20"/>
-                <w:szCs w:val="20"/>
+                <w:rFonts w:ascii="Arial Narrow" w:hAnsi="Arial Narrow" w:cs="CordiaUPC"/>
+              </w:rPr>
+            </w:pPr>
+            <w:r>
+              <w:rPr>
+                <w:rFonts w:ascii="Arial Narrow" w:hAnsi="Arial Narrow" w:cs="CordiaUPC"/>
               </w:rPr>
               <w:t>tipo de espacio</w:t>
             </w:r>
@@ -387,20 +325,16 @@
           <w:p>
             <w:pPr>
               <w:rPr>
-                <w:rFonts w:ascii="Avenir Next LT Pro Light" w:hAnsi="Avenir Next LT Pro Light" w:cs="CordiaUPC"/>
-                <w:b/>
-                <w:bCs/>
-                <w:sz w:val="20"/>
-                <w:szCs w:val="20"/>
-              </w:rPr>
-            </w:pPr>
-            <w:r>
-              <w:rPr>
-                <w:rFonts w:ascii="Avenir Next LT Pro Light" w:hAnsi="Avenir Next LT Pro Light" w:cs="CordiaUPC"/>
-                <w:b/>
-                <w:bCs/>
-                <w:sz w:val="20"/>
-                <w:szCs w:val="20"/>
+                <w:rFonts w:ascii="Arial Narrow" w:hAnsi="Arial Narrow" w:cs="CordiaUPC"/>
+                <w:b/>
+                <w:bCs/>
+              </w:rPr>
+            </w:pPr>
+            <w:r>
+              <w:rPr>
+                <w:rFonts w:ascii="Arial Narrow" w:hAnsi="Arial Narrow" w:cs="CordiaUPC"/>
+                <w:b/>
+                <w:bCs/>
               </w:rPr>
               <w:t>ENTIDAD:</w:t>
             </w:r>
@@ -408,16 +342,12 @@
           <w:p>
             <w:pPr>
               <w:rPr>
-                <w:rFonts w:ascii="Avenir Next LT Pro Light" w:hAnsi="Avenir Next LT Pro Light" w:cs="CordiaUPC"/>
-                <w:sz w:val="20"/>
-                <w:szCs w:val="20"/>
-              </w:rPr>
-            </w:pPr>
-            <w:r>
-              <w:rPr>
-                <w:rFonts w:ascii="Avenir Next LT Pro Light" w:hAnsi="Avenir Next LT Pro Light" w:cs="CordiaUPC"/>
-                <w:sz w:val="20"/>
-                <w:szCs w:val="20"/>
+                <w:rFonts w:ascii="Arial Narrow" w:hAnsi="Arial Narrow" w:cs="CordiaUPC"/>
+              </w:rPr>
+            </w:pPr>
+            <w:r>
+              <w:rPr>
+                <w:rFonts w:ascii="Arial Narrow" w:hAnsi="Arial Narrow" w:cs="CordiaUPC"/>
               </w:rPr>
               <w:t>entidad</w:t>
             </w:r>
@@ -430,20 +360,16 @@
           <w:p>
             <w:pPr>
               <w:rPr>
-                <w:rFonts w:ascii="Avenir Next LT Pro Light" w:hAnsi="Avenir Next LT Pro Light" w:cs="CordiaUPC"/>
-                <w:b/>
-                <w:bCs/>
-                <w:sz w:val="20"/>
-                <w:szCs w:val="20"/>
-              </w:rPr>
-            </w:pPr>
-            <w:r>
-              <w:rPr>
-                <w:rFonts w:ascii="Avenir Next LT Pro Light" w:hAnsi="Avenir Next LT Pro Light" w:cs="CordiaUPC"/>
-                <w:b/>
-                <w:bCs/>
-                <w:sz w:val="20"/>
-                <w:szCs w:val="20"/>
+                <w:rFonts w:ascii="Arial Narrow" w:hAnsi="Arial Narrow" w:cs="CordiaUPC"/>
+                <w:b/>
+                <w:bCs/>
+              </w:rPr>
+            </w:pPr>
+            <w:r>
+              <w:rPr>
+                <w:rFonts w:ascii="Arial Narrow" w:hAnsi="Arial Narrow" w:cs="CordiaUPC"/>
+                <w:b/>
+                <w:bCs/>
               </w:rPr>
               <w:t>LATITUD:</w:t>
             </w:r>
@@ -451,16 +377,12 @@
           <w:p>
             <w:pPr>
               <w:rPr>
-                <w:rFonts w:ascii="Avenir Next LT Pro Light" w:hAnsi="Avenir Next LT Pro Light" w:cs="CordiaUPC"/>
-                <w:sz w:val="20"/>
-                <w:szCs w:val="20"/>
-              </w:rPr>
-            </w:pPr>
-            <w:r>
-              <w:rPr>
-                <w:rFonts w:ascii="Avenir Next LT Pro Light" w:hAnsi="Avenir Next LT Pro Light" w:cs="CordiaUPC"/>
-                <w:sz w:val="20"/>
-                <w:szCs w:val="20"/>
+                <w:rFonts w:ascii="Arial Narrow" w:hAnsi="Arial Narrow" w:cs="CordiaUPC"/>
+              </w:rPr>
+            </w:pPr>
+            <w:r>
+              <w:rPr>
+                <w:rFonts w:ascii="Arial Narrow" w:hAnsi="Arial Narrow" w:cs="CordiaUPC"/>
               </w:rPr>
               <w:t>latitud</w:t>
             </w:r>
@@ -473,18 +395,14 @@
           <w:p>
             <w:pPr>
               <w:rPr>
-                <w:rFonts w:ascii="Avenir Next LT Pro Light" w:hAnsi="Avenir Next LT Pro Light" w:cs="CordiaUPC"/>
-                <w:sz w:val="20"/>
-                <w:szCs w:val="20"/>
-              </w:rPr>
-            </w:pPr>
-            <w:r>
-              <w:rPr>
-                <w:rFonts w:ascii="Avenir Next LT Pro Light" w:hAnsi="Avenir Next LT Pro Light" w:cs="CordiaUPC"/>
-                <w:b/>
-                <w:bCs/>
-                <w:sz w:val="20"/>
-                <w:szCs w:val="20"/>
+                <w:rFonts w:ascii="Arial Narrow" w:hAnsi="Arial Narrow" w:cs="CordiaUPC"/>
+              </w:rPr>
+            </w:pPr>
+            <w:r>
+              <w:rPr>
+                <w:rFonts w:ascii="Arial Narrow" w:hAnsi="Arial Narrow" w:cs="CordiaUPC"/>
+                <w:b/>
+                <w:bCs/>
               </w:rPr>
               <w:t>LONGITUD:</w:t>
             </w:r>
@@ -492,16 +410,12 @@
           <w:p>
             <w:pPr>
               <w:rPr>
-                <w:rFonts w:ascii="Avenir Next LT Pro Light" w:hAnsi="Avenir Next LT Pro Light" w:cs="CordiaUPC"/>
-                <w:sz w:val="20"/>
-                <w:szCs w:val="20"/>
-              </w:rPr>
-            </w:pPr>
-            <w:r>
-              <w:rPr>
-                <w:rFonts w:ascii="Avenir Next LT Pro Light" w:hAnsi="Avenir Next LT Pro Light" w:cs="CordiaUPC"/>
-                <w:sz w:val="20"/>
-                <w:szCs w:val="20"/>
+                <w:rFonts w:ascii="Arial Narrow" w:hAnsi="Arial Narrow" w:cs="CordiaUPC"/>
+              </w:rPr>
+            </w:pPr>
+            <w:r>
+              <w:rPr>
+                <w:rFonts w:ascii="Arial Narrow" w:hAnsi="Arial Narrow" w:cs="CordiaUPC"/>
               </w:rPr>
               <w:t>longitud</w:t>
             </w:r>
@@ -516,26 +430,20 @@
           <w:p>
             <w:pPr>
               <w:rPr>
-                <w:rFonts w:ascii="Avenir Next LT Pro Light" w:hAnsi="Avenir Next LT Pro Light" w:cs="CordiaUPC"/>
-                <w:sz w:val="20"/>
-                <w:szCs w:val="20"/>
-              </w:rPr>
-            </w:pPr>
-            <w:r>
-              <w:rPr>
-                <w:rFonts w:ascii="Avenir Next LT Pro Light" w:hAnsi="Avenir Next LT Pro Light" w:cs="CordiaUPC"/>
-                <w:b/>
-                <w:bCs/>
-                <w:sz w:val="20"/>
-                <w:szCs w:val="20"/>
+                <w:rFonts w:ascii="Arial Narrow" w:hAnsi="Arial Narrow" w:cs="CordiaUPC"/>
+              </w:rPr>
+            </w:pPr>
+            <w:r>
+              <w:rPr>
+                <w:rFonts w:ascii="Arial Narrow" w:hAnsi="Arial Narrow" w:cs="CordiaUPC"/>
+                <w:b/>
+                <w:bCs/>
               </w:rPr>
               <w:t>FECHA DE EMISION DEL REPORTE</w:t>
             </w:r>
             <w:r>
               <w:rPr>
-                <w:rFonts w:ascii="Avenir Next LT Pro Light" w:hAnsi="Avenir Next LT Pro Light" w:cs="CordiaUPC"/>
-                <w:sz w:val="20"/>
-                <w:szCs w:val="20"/>
+                <w:rFonts w:ascii="Arial Narrow" w:hAnsi="Arial Narrow" w:cs="CordiaUPC"/>
               </w:rPr>
               <w:t>:</w:t>
             </w:r>
@@ -543,19 +451,17 @@
           <w:p>
             <w:pPr>
               <w:rPr>
-                <w:rFonts w:ascii="Avenir Next LT Pro Light" w:hAnsi="Avenir Next LT Pro Light" w:cs="CordiaUPC"/>
-                <w:sz w:val="20"/>
-                <w:szCs w:val="20"/>
-              </w:rPr>
-            </w:pPr>
-            <w:r>
-              <w:rPr>
-                <w:rFonts w:ascii="Avenir Next LT Pro Light" w:hAnsi="Avenir Next LT Pro Light" w:cs="CordiaUPC"/>
-                <w:sz w:val="20"/>
-                <w:szCs w:val="20"/>
+                <w:rFonts w:ascii="Arial Narrow" w:hAnsi="Arial Narrow" w:cs="CordiaUPC"/>
+              </w:rPr>
+            </w:pPr>
+            <w:proofErr w:type="spellStart"/>
+            <w:r>
+              <w:rPr>
+                <w:rFonts w:ascii="Arial Narrow" w:hAnsi="Arial Narrow" w:cs="CordiaUPC"/>
               </w:rPr>
               <w:t>emision</w:t>
             </w:r>
+            <w:proofErr w:type="spellEnd"/>
           </w:p>
         </w:tc>
         <w:tc>
@@ -565,30 +471,24 @@
           <w:p>
             <w:pPr>
               <w:rPr>
-                <w:rFonts w:ascii="Avenir Next LT Pro Light" w:hAnsi="Avenir Next LT Pro Light" w:cs="CordiaUPC"/>
-                <w:b/>
-                <w:bCs/>
-                <w:sz w:val="20"/>
-                <w:szCs w:val="20"/>
-              </w:rPr>
-            </w:pPr>
-            <w:r>
-              <w:rPr>
-                <w:rFonts w:ascii="Avenir Next LT Pro Light" w:hAnsi="Avenir Next LT Pro Light" w:cs="CordiaUPC"/>
-                <w:b/>
-                <w:bCs/>
-                <w:sz w:val="20"/>
-                <w:szCs w:val="20"/>
+                <w:rFonts w:ascii="Arial Narrow" w:hAnsi="Arial Narrow" w:cs="CordiaUPC"/>
+                <w:b/>
+                <w:bCs/>
+              </w:rPr>
+            </w:pPr>
+            <w:r>
+              <w:rPr>
+                <w:rFonts w:ascii="Arial Narrow" w:hAnsi="Arial Narrow" w:cs="CordiaUPC"/>
+                <w:b/>
+                <w:bCs/>
               </w:rPr>
               <w:t>FECHA DE APERTURA</w:t>
             </w:r>
             <w:r>
               <w:rPr>
-                <w:rFonts w:ascii="Avenir Next LT Pro Light" w:hAnsi="Avenir Next LT Pro Light" w:cs="CordiaUPC"/>
-                <w:b/>
-                <w:bCs/>
-                <w:sz w:val="20"/>
-                <w:szCs w:val="20"/>
+                <w:rFonts w:ascii="Arial Narrow" w:hAnsi="Arial Narrow" w:cs="CordiaUPC"/>
+                <w:b/>
+                <w:bCs/>
               </w:rPr>
               <w:t>:</w:t>
             </w:r>
@@ -596,16 +496,12 @@
           <w:p>
             <w:pPr>
               <w:rPr>
-                <w:rFonts w:ascii="Avenir Next LT Pro Light" w:hAnsi="Avenir Next LT Pro Light" w:cs="CordiaUPC"/>
-                <w:sz w:val="20"/>
-                <w:szCs w:val="20"/>
-              </w:rPr>
-            </w:pPr>
-            <w:r>
-              <w:rPr>
-                <w:rFonts w:ascii="Avenir Next LT Pro Light" w:hAnsi="Avenir Next LT Pro Light" w:cs="CordiaUPC"/>
-                <w:sz w:val="20"/>
-                <w:szCs w:val="20"/>
+                <w:rFonts w:ascii="Arial Narrow" w:hAnsi="Arial Narrow" w:cs="CordiaUPC"/>
+              </w:rPr>
+            </w:pPr>
+            <w:r>
+              <w:rPr>
+                <w:rFonts w:ascii="Arial Narrow" w:hAnsi="Arial Narrow" w:cs="CordiaUPC"/>
               </w:rPr>
               <w:t>fecha de apertura</w:t>
             </w:r>
@@ -618,20 +514,16 @@
           <w:p>
             <w:pPr>
               <w:rPr>
-                <w:rFonts w:ascii="Avenir Next LT Pro Light" w:hAnsi="Avenir Next LT Pro Light" w:cs="CordiaUPC"/>
-                <w:b/>
-                <w:bCs/>
-                <w:sz w:val="20"/>
-                <w:szCs w:val="20"/>
-              </w:rPr>
-            </w:pPr>
-            <w:r>
-              <w:rPr>
-                <w:rFonts w:ascii="Avenir Next LT Pro Light" w:hAnsi="Avenir Next LT Pro Light" w:cs="CordiaUPC"/>
-                <w:b/>
-                <w:bCs/>
-                <w:sz w:val="20"/>
-                <w:szCs w:val="20"/>
+                <w:rFonts w:ascii="Arial Narrow" w:hAnsi="Arial Narrow" w:cs="CordiaUPC"/>
+                <w:b/>
+                <w:bCs/>
+              </w:rPr>
+            </w:pPr>
+            <w:r>
+              <w:rPr>
+                <w:rFonts w:ascii="Arial Narrow" w:hAnsi="Arial Narrow" w:cs="CordiaUPC"/>
+                <w:b/>
+                <w:bCs/>
               </w:rPr>
               <w:t>ID:</w:t>
             </w:r>
@@ -639,16 +531,12 @@
           <w:p>
             <w:pPr>
               <w:rPr>
-                <w:rFonts w:ascii="Avenir Next LT Pro Light" w:hAnsi="Avenir Next LT Pro Light" w:cs="CordiaUPC"/>
-                <w:sz w:val="20"/>
-                <w:szCs w:val="20"/>
-              </w:rPr>
-            </w:pPr>
-            <w:r>
-              <w:rPr>
-                <w:rFonts w:ascii="Avenir Next LT Pro Light" w:hAnsi="Avenir Next LT Pro Light" w:cs="CordiaUPC"/>
-                <w:sz w:val="20"/>
-                <w:szCs w:val="20"/>
+                <w:rFonts w:ascii="Arial Narrow" w:hAnsi="Arial Narrow" w:cs="CordiaUPC"/>
+              </w:rPr>
+            </w:pPr>
+            <w:r>
+              <w:rPr>
+                <w:rFonts w:ascii="Arial Narrow" w:hAnsi="Arial Narrow" w:cs="CordiaUPC"/>
               </w:rPr>
               <w:t>id</w:t>
             </w:r>
@@ -659,9 +547,7 @@
     <w:p>
       <w:pPr>
         <w:rPr>
-          <w:rFonts w:ascii="Aptos Light" w:hAnsi="Aptos Light" w:cs="Arial"/>
-          <w:sz w:val="22"/>
-          <w:szCs w:val="22"/>
+          <w:rFonts w:ascii="Arial Narrow" w:hAnsi="Arial Narrow" w:cs="Arial"/>
         </w:rPr>
       </w:pPr>
     </w:p>
@@ -687,20 +573,16 @@
             <w:pPr>
               <w:jc w:val="center"/>
               <w:rPr>
-                <w:rFonts w:ascii="Aptos Light" w:hAnsi="Aptos Light" w:cs="Arial"/>
-                <w:b/>
-                <w:bCs/>
-                <w:sz w:val="22"/>
-                <w:szCs w:val="22"/>
-              </w:rPr>
-            </w:pPr>
-            <w:r>
-              <w:rPr>
-                <w:rFonts w:ascii="Aptos Light" w:hAnsi="Aptos Light" w:cs="Arial"/>
-                <w:b/>
-                <w:bCs/>
-                <w:sz w:val="22"/>
-                <w:szCs w:val="22"/>
+                <w:rFonts w:ascii="Arial Narrow" w:hAnsi="Arial Narrow" w:cs="Arial"/>
+                <w:b/>
+                <w:bCs/>
+              </w:rPr>
+            </w:pPr>
+            <w:r>
+              <w:rPr>
+                <w:rFonts w:ascii="Arial Narrow" w:hAnsi="Arial Narrow" w:cs="Arial"/>
+                <w:b/>
+                <w:bCs/>
               </w:rPr>
               <w:t>DATOS DE SOPORTE DEL SITIO</w:t>
             </w:r>
@@ -715,30 +597,24 @@
           <w:p>
             <w:pPr>
               <w:rPr>
-                <w:rFonts w:ascii="Aptos Light" w:hAnsi="Aptos Light" w:cs="Arial"/>
-                <w:b/>
-                <w:bCs/>
-                <w:sz w:val="22"/>
-                <w:szCs w:val="22"/>
-              </w:rPr>
-            </w:pPr>
-            <w:r>
-              <w:rPr>
-                <w:rFonts w:ascii="Aptos Light" w:hAnsi="Aptos Light" w:cs="Arial"/>
-                <w:b/>
-                <w:bCs/>
-                <w:sz w:val="22"/>
-                <w:szCs w:val="22"/>
+                <w:rFonts w:ascii="Arial Narrow" w:hAnsi="Arial Narrow" w:cs="Arial"/>
+                <w:b/>
+                <w:bCs/>
+              </w:rPr>
+            </w:pPr>
+            <w:r>
+              <w:rPr>
+                <w:rFonts w:ascii="Arial Narrow" w:hAnsi="Arial Narrow" w:cs="Arial"/>
+                <w:b/>
+                <w:bCs/>
               </w:rPr>
               <w:t>FUERZA DE TRABAJO</w:t>
             </w:r>
             <w:r>
               <w:rPr>
-                <w:rFonts w:ascii="Aptos Light" w:hAnsi="Aptos Light" w:cs="Arial"/>
-                <w:b/>
-                <w:bCs/>
-                <w:sz w:val="22"/>
-                <w:szCs w:val="22"/>
+                <w:rFonts w:ascii="Arial Narrow" w:hAnsi="Arial Narrow" w:cs="Arial"/>
+                <w:b/>
+                <w:bCs/>
               </w:rPr>
               <w:t>:</w:t>
             </w:r>
@@ -746,16 +622,12 @@
           <w:p>
             <w:pPr>
               <w:rPr>
-                <w:rFonts w:ascii="Aptos Light" w:hAnsi="Aptos Light" w:cs="Arial"/>
-                <w:sz w:val="22"/>
-                <w:szCs w:val="22"/>
-              </w:rPr>
-            </w:pPr>
-            <w:r>
-              <w:rPr>
-                <w:rFonts w:ascii="Aptos Light" w:hAnsi="Aptos Light" w:cs="Arial"/>
-                <w:sz w:val="22"/>
-                <w:szCs w:val="22"/>
+                <w:rFonts w:ascii="Arial Narrow" w:hAnsi="Arial Narrow" w:cs="Arial"/>
+              </w:rPr>
+            </w:pPr>
+            <w:r>
+              <w:rPr>
+                <w:rFonts w:ascii="Arial Narrow" w:hAnsi="Arial Narrow" w:cs="Arial"/>
               </w:rPr>
               <w:t>Trabajador</w:t>
             </w:r>
@@ -768,44 +640,34 @@
           <w:p>
             <w:pPr>
               <w:rPr>
-                <w:rFonts w:ascii="Aptos Light" w:hAnsi="Aptos Light" w:cs="Arial"/>
-                <w:sz w:val="22"/>
-                <w:szCs w:val="22"/>
-              </w:rPr>
-            </w:pPr>
-            <w:r>
-              <w:rPr>
-                <w:rFonts w:ascii="Aptos Light" w:hAnsi="Aptos Light" w:cs="Arial"/>
-                <w:sz w:val="22"/>
-                <w:szCs w:val="22"/>
-              </w:rPr>
-              <w:t>AREA DE TECNICO</w:t>
-            </w:r>
-            <w:r>
-              <w:rPr>
-                <w:rFonts w:ascii="Aptos Light" w:hAnsi="Aptos Light" w:cs="Arial"/>
-                <w:sz w:val="22"/>
-                <w:szCs w:val="22"/>
-              </w:rPr>
-              <w:t>:</w:t>
-            </w:r>
-          </w:p>
-          <w:p>
-            <w:pPr>
-              <w:rPr>
-                <w:rFonts w:ascii="Aptos Light" w:hAnsi="Aptos Light" w:cs="Arial"/>
-                <w:sz w:val="22"/>
-                <w:szCs w:val="22"/>
-              </w:rPr>
-            </w:pPr>
-            <w:r>
-              <w:rPr>
-                <w:rFonts w:ascii="Aptos Light" w:hAnsi="Aptos Light" w:cs="Arial"/>
-                <w:sz w:val="22"/>
-                <w:szCs w:val="22"/>
+                <w:rFonts w:ascii="Arial Narrow" w:hAnsi="Arial Narrow" w:cs="Arial"/>
+                <w:b/>
+                <w:bCs/>
+              </w:rPr>
+            </w:pPr>
+            <w:r>
+              <w:rPr>
+                <w:rFonts w:ascii="Arial Narrow" w:hAnsi="Arial Narrow" w:cs="Arial"/>
+                <w:b/>
+                <w:bCs/>
+              </w:rPr>
+              <w:t>AREA DE TECNICO:</w:t>
+            </w:r>
+          </w:p>
+          <w:p>
+            <w:pPr>
+              <w:rPr>
+                <w:rFonts w:ascii="Arial Narrow" w:hAnsi="Arial Narrow" w:cs="Arial"/>
+              </w:rPr>
+            </w:pPr>
+            <w:proofErr w:type="spellStart"/>
+            <w:r>
+              <w:rPr>
+                <w:rFonts w:ascii="Arial Narrow" w:hAnsi="Arial Narrow" w:cs="Arial"/>
               </w:rPr>
               <w:t>Tecnico</w:t>
             </w:r>
+            <w:proofErr w:type="spellEnd"/>
           </w:p>
         </w:tc>
         <w:tc>
@@ -818,20 +680,16 @@
             <w:pPr>
               <w:jc w:val="center"/>
               <w:rPr>
-                <w:rFonts w:ascii="Aptos Light" w:hAnsi="Aptos Light" w:cs="Arial"/>
-                <w:b/>
-                <w:bCs/>
-                <w:sz w:val="22"/>
-                <w:szCs w:val="22"/>
-              </w:rPr>
-            </w:pPr>
-            <w:r>
-              <w:rPr>
-                <w:rFonts w:ascii="Aptos Light" w:hAnsi="Aptos Light" w:cs="Arial"/>
-                <w:b/>
-                <w:bCs/>
-                <w:sz w:val="22"/>
-                <w:szCs w:val="22"/>
+                <w:rFonts w:ascii="Arial Narrow" w:hAnsi="Arial Narrow" w:cs="Arial"/>
+                <w:b/>
+                <w:bCs/>
+              </w:rPr>
+            </w:pPr>
+            <w:r>
+              <w:rPr>
+                <w:rFonts w:ascii="Arial Narrow" w:hAnsi="Arial Narrow" w:cs="Arial"/>
+                <w:b/>
+                <w:bCs/>
               </w:rPr>
               <w:t>TIPO DE SERVICIO</w:t>
             </w:r>
@@ -840,16 +698,12 @@
             <w:pPr>
               <w:jc w:val="center"/>
               <w:rPr>
-                <w:rFonts w:ascii="Aptos Light" w:hAnsi="Aptos Light" w:cs="Arial"/>
-                <w:sz w:val="22"/>
-                <w:szCs w:val="22"/>
-              </w:rPr>
-            </w:pPr>
-            <w:r>
-              <w:rPr>
-                <w:rFonts w:ascii="Aptos Light" w:hAnsi="Aptos Light" w:cs="Arial"/>
-                <w:sz w:val="22"/>
-                <w:szCs w:val="22"/>
+                <w:rFonts w:ascii="Arial Narrow" w:hAnsi="Arial Narrow" w:cs="Arial"/>
+              </w:rPr>
+            </w:pPr>
+            <w:r>
+              <w:rPr>
+                <w:rFonts w:ascii="Arial Narrow" w:hAnsi="Arial Narrow" w:cs="Arial"/>
               </w:rPr>
               <w:t>Servicio1</w:t>
             </w:r>
@@ -864,20 +718,16 @@
           <w:p>
             <w:pPr>
               <w:rPr>
-                <w:rFonts w:ascii="Aptos Light" w:hAnsi="Aptos Light" w:cs="Arial"/>
-                <w:b/>
-                <w:bCs/>
-                <w:sz w:val="22"/>
-                <w:szCs w:val="22"/>
-              </w:rPr>
-            </w:pPr>
-            <w:r>
-              <w:rPr>
-                <w:rFonts w:ascii="Aptos Light" w:hAnsi="Aptos Light" w:cs="Arial"/>
-                <w:b/>
-                <w:bCs/>
-                <w:sz w:val="22"/>
-                <w:szCs w:val="22"/>
+                <w:rFonts w:ascii="Arial Narrow" w:hAnsi="Arial Narrow" w:cs="Arial"/>
+                <w:b/>
+                <w:bCs/>
+              </w:rPr>
+            </w:pPr>
+            <w:r>
+              <w:rPr>
+                <w:rFonts w:ascii="Arial Narrow" w:hAnsi="Arial Narrow" w:cs="Arial"/>
+                <w:b/>
+                <w:bCs/>
               </w:rPr>
               <w:t>FECHA DE LLEGADA AL SITIO:</w:t>
             </w:r>
@@ -885,16 +735,12 @@
           <w:p>
             <w:pPr>
               <w:rPr>
-                <w:rFonts w:ascii="Aptos Light" w:hAnsi="Aptos Light" w:cs="Arial"/>
-                <w:sz w:val="22"/>
-                <w:szCs w:val="22"/>
-              </w:rPr>
-            </w:pPr>
-            <w:r>
-              <w:rPr>
-                <w:rFonts w:ascii="Aptos Light" w:hAnsi="Aptos Light" w:cs="Arial"/>
-                <w:sz w:val="22"/>
-                <w:szCs w:val="22"/>
+                <w:rFonts w:ascii="Arial Narrow" w:hAnsi="Arial Narrow" w:cs="Arial"/>
+              </w:rPr>
+            </w:pPr>
+            <w:r>
+              <w:rPr>
+                <w:rFonts w:ascii="Arial Narrow" w:hAnsi="Arial Narrow" w:cs="Arial"/>
               </w:rPr>
               <w:t>llegada</w:t>
             </w:r>
@@ -907,34 +753,26 @@
           <w:p>
             <w:pPr>
               <w:rPr>
-                <w:rFonts w:ascii="Aptos Light" w:hAnsi="Aptos Light" w:cs="Arial"/>
-                <w:sz w:val="22"/>
-                <w:szCs w:val="22"/>
-              </w:rPr>
-            </w:pPr>
-            <w:r>
-              <w:rPr>
-                <w:rFonts w:ascii="Aptos Light" w:hAnsi="Aptos Light" w:cs="Arial"/>
-                <w:b/>
-                <w:bCs/>
-                <w:sz w:val="22"/>
-                <w:szCs w:val="22"/>
+                <w:rFonts w:ascii="Arial Narrow" w:hAnsi="Arial Narrow" w:cs="Arial"/>
+              </w:rPr>
+            </w:pPr>
+            <w:r>
+              <w:rPr>
+                <w:rFonts w:ascii="Arial Narrow" w:hAnsi="Arial Narrow" w:cs="Arial"/>
+                <w:b/>
+                <w:bCs/>
               </w:rPr>
               <w:t>HORA DE LLEGADA AL SITIO</w:t>
             </w:r>
             <w:r>
               <w:rPr>
-                <w:rFonts w:ascii="Aptos Light" w:hAnsi="Aptos Light" w:cs="Arial"/>
-                <w:sz w:val="22"/>
-                <w:szCs w:val="22"/>
+                <w:rFonts w:ascii="Arial Narrow" w:hAnsi="Arial Narrow" w:cs="Arial"/>
               </w:rPr>
               <w:t>:</w:t>
             </w:r>
             <w:r>
               <w:rPr>
-                <w:rFonts w:ascii="Aptos Light" w:hAnsi="Aptos Light" w:cs="Arial"/>
-                <w:sz w:val="22"/>
-                <w:szCs w:val="22"/>
+                <w:rFonts w:ascii="Arial Narrow" w:hAnsi="Arial Narrow" w:cs="Arial"/>
               </w:rPr>
               <w:t xml:space="preserve"> </w:t>
             </w:r>
@@ -942,16 +780,12 @@
           <w:p>
             <w:pPr>
               <w:rPr>
-                <w:rFonts w:ascii="Aptos Light" w:hAnsi="Aptos Light" w:cs="Arial"/>
-                <w:sz w:val="22"/>
-                <w:szCs w:val="22"/>
-              </w:rPr>
-            </w:pPr>
-            <w:r>
-              <w:rPr>
-                <w:rFonts w:ascii="Aptos Light" w:hAnsi="Aptos Light" w:cs="Arial"/>
-                <w:sz w:val="22"/>
-                <w:szCs w:val="22"/>
+                <w:rFonts w:ascii="Arial Narrow" w:hAnsi="Arial Narrow" w:cs="Arial"/>
+              </w:rPr>
+            </w:pPr>
+            <w:r>
+              <w:rPr>
+                <w:rFonts w:ascii="Arial Narrow" w:hAnsi="Arial Narrow" w:cs="Arial"/>
               </w:rPr>
               <w:t>Hora</w:t>
             </w:r>
@@ -965,9 +799,7 @@
           <w:p>
             <w:pPr>
               <w:rPr>
-                <w:rFonts w:ascii="Aptos Light" w:hAnsi="Aptos Light" w:cs="Arial"/>
-                <w:sz w:val="22"/>
-                <w:szCs w:val="22"/>
+                <w:rFonts w:ascii="Arial Narrow" w:hAnsi="Arial Narrow" w:cs="Arial"/>
               </w:rPr>
             </w:pPr>
           </w:p>
@@ -982,20 +814,16 @@
           <w:p>
             <w:pPr>
               <w:rPr>
-                <w:rFonts w:ascii="Aptos Light" w:hAnsi="Aptos Light" w:cs="Arial"/>
-                <w:b/>
-                <w:bCs/>
-                <w:sz w:val="22"/>
-                <w:szCs w:val="22"/>
-              </w:rPr>
-            </w:pPr>
-            <w:r>
-              <w:rPr>
-                <w:rFonts w:ascii="Aptos Light" w:hAnsi="Aptos Light" w:cs="Arial"/>
-                <w:b/>
-                <w:bCs/>
-                <w:sz w:val="22"/>
-                <w:szCs w:val="22"/>
+                <w:rFonts w:ascii="Arial Narrow" w:hAnsi="Arial Narrow" w:cs="Arial"/>
+                <w:b/>
+                <w:bCs/>
+              </w:rPr>
+            </w:pPr>
+            <w:r>
+              <w:rPr>
+                <w:rFonts w:ascii="Arial Narrow" w:hAnsi="Arial Narrow" w:cs="Arial"/>
+                <w:b/>
+                <w:bCs/>
               </w:rPr>
               <w:t xml:space="preserve">FECHA DE CIERRE </w:t>
             </w:r>
@@ -1003,16 +831,12 @@
           <w:p>
             <w:pPr>
               <w:rPr>
-                <w:rFonts w:ascii="Aptos Light" w:hAnsi="Aptos Light" w:cs="Arial"/>
-                <w:sz w:val="22"/>
-                <w:szCs w:val="22"/>
-              </w:rPr>
-            </w:pPr>
-            <w:r>
-              <w:rPr>
-                <w:rFonts w:ascii="Aptos Light" w:hAnsi="Aptos Light" w:cs="Arial"/>
-                <w:sz w:val="22"/>
-                <w:szCs w:val="22"/>
+                <w:rFonts w:ascii="Arial Narrow" w:hAnsi="Arial Narrow" w:cs="Arial"/>
+              </w:rPr>
+            </w:pPr>
+            <w:r>
+              <w:rPr>
+                <w:rFonts w:ascii="Arial Narrow" w:hAnsi="Arial Narrow" w:cs="Arial"/>
               </w:rPr>
               <w:t>cierre</w:t>
             </w:r>
@@ -1026,9 +850,7 @@
           <w:p>
             <w:pPr>
               <w:rPr>
-                <w:rFonts w:ascii="Aptos Light" w:hAnsi="Aptos Light" w:cs="Arial"/>
-                <w:sz w:val="22"/>
-                <w:szCs w:val="22"/>
+                <w:rFonts w:ascii="Arial Narrow" w:hAnsi="Arial Narrow" w:cs="Arial"/>
               </w:rPr>
             </w:pPr>
           </w:p>
@@ -1043,20 +865,16 @@
           <w:p>
             <w:pPr>
               <w:rPr>
-                <w:rFonts w:ascii="Aptos Light" w:hAnsi="Aptos Light" w:cs="Arial"/>
-                <w:b/>
-                <w:bCs/>
-                <w:sz w:val="22"/>
-                <w:szCs w:val="22"/>
-              </w:rPr>
-            </w:pPr>
-            <w:r>
-              <w:rPr>
-                <w:rFonts w:ascii="Aptos Light" w:hAnsi="Aptos Light" w:cs="Arial"/>
-                <w:b/>
-                <w:bCs/>
-                <w:sz w:val="22"/>
-                <w:szCs w:val="22"/>
+                <w:rFonts w:ascii="Arial Narrow" w:hAnsi="Arial Narrow" w:cs="Arial"/>
+                <w:b/>
+                <w:bCs/>
+              </w:rPr>
+            </w:pPr>
+            <w:r>
+              <w:rPr>
+                <w:rFonts w:ascii="Arial Narrow" w:hAnsi="Arial Narrow" w:cs="Arial"/>
+                <w:b/>
+                <w:bCs/>
               </w:rPr>
               <w:t xml:space="preserve">DATOS DE SOPORTE DEL SITIO </w:t>
             </w:r>
@@ -1064,16 +882,12 @@
           <w:p>
             <w:pPr>
               <w:rPr>
-                <w:rFonts w:ascii="Aptos Light" w:hAnsi="Aptos Light" w:cs="Arial"/>
-                <w:sz w:val="22"/>
-                <w:szCs w:val="22"/>
-              </w:rPr>
-            </w:pPr>
-            <w:r>
-              <w:rPr>
-                <w:rFonts w:ascii="Aptos Light" w:hAnsi="Aptos Light" w:cs="Arial"/>
-                <w:sz w:val="22"/>
-                <w:szCs w:val="22"/>
+                <w:rFonts w:ascii="Arial Narrow" w:hAnsi="Arial Narrow" w:cs="Arial"/>
+              </w:rPr>
+            </w:pPr>
+            <w:r>
+              <w:rPr>
+                <w:rFonts w:ascii="Arial Narrow" w:hAnsi="Arial Narrow" w:cs="Arial"/>
               </w:rPr>
               <w:t>Mantenimiento1</w:t>
             </w:r>
@@ -1087,9 +901,7 @@
           <w:p>
             <w:pPr>
               <w:rPr>
-                <w:rFonts w:ascii="Aptos Light" w:hAnsi="Aptos Light" w:cs="Arial"/>
-                <w:sz w:val="22"/>
-                <w:szCs w:val="22"/>
+                <w:rFonts w:ascii="Arial Narrow" w:hAnsi="Arial Narrow" w:cs="Arial"/>
               </w:rPr>
             </w:pPr>
           </w:p>
@@ -1099,9 +911,7 @@
     <w:p>
       <w:pPr>
         <w:rPr>
-          <w:rFonts w:ascii="Aptos Light" w:hAnsi="Aptos Light" w:cs="Arial"/>
-          <w:sz w:val="22"/>
-          <w:szCs w:val="22"/>
+          <w:rFonts w:ascii="Arial Narrow" w:hAnsi="Arial Narrow" w:cs="Arial"/>
         </w:rPr>
       </w:pPr>
     </w:p>
@@ -1123,16 +933,12 @@
           <w:p>
             <w:pPr>
               <w:rPr>
-                <w:rFonts w:ascii="Aptos Light" w:hAnsi="Aptos Light" w:cs="Arial"/>
-                <w:sz w:val="22"/>
-                <w:szCs w:val="22"/>
-              </w:rPr>
-            </w:pPr>
-            <w:r>
-              <w:rPr>
-                <w:rFonts w:ascii="Aptos Light" w:hAnsi="Aptos Light" w:cs="Arial"/>
-                <w:sz w:val="22"/>
-                <w:szCs w:val="22"/>
+                <w:rFonts w:ascii="Arial Narrow" w:hAnsi="Arial Narrow" w:cs="Arial"/>
+              </w:rPr>
+            </w:pPr>
+            <w:r>
+              <w:rPr>
+                <w:rFonts w:ascii="Arial Narrow" w:hAnsi="Arial Narrow" w:cs="Arial"/>
               </w:rPr>
               <w:t>ACTIVIDADES REALIZADAS</w:t>
             </w:r>
@@ -1140,32 +946,24 @@
           <w:p>
             <w:pPr>
               <w:rPr>
-                <w:rFonts w:ascii="Aptos Light" w:hAnsi="Aptos Light" w:cs="Arial"/>
-                <w:sz w:val="22"/>
-                <w:szCs w:val="22"/>
-              </w:rPr>
-            </w:pPr>
-            <w:r>
-              <w:rPr>
-                <w:rFonts w:ascii="Aptos Light" w:hAnsi="Aptos Light" w:cs="Arial"/>
-                <w:sz w:val="22"/>
-                <w:szCs w:val="22"/>
+                <w:rFonts w:ascii="Arial Narrow" w:hAnsi="Arial Narrow" w:cs="Arial"/>
+              </w:rPr>
+            </w:pPr>
+            <w:r>
+              <w:rPr>
+                <w:rFonts w:ascii="Arial Narrow" w:hAnsi="Arial Narrow" w:cs="Arial"/>
               </w:rPr>
               <w:t>ID:</w:t>
             </w:r>
             <w:r>
               <w:rPr>
-                <w:rFonts w:ascii="Aptos Light" w:hAnsi="Aptos Light" w:cs="Arial"/>
-                <w:sz w:val="22"/>
-                <w:szCs w:val="22"/>
+                <w:rFonts w:ascii="Arial Narrow" w:hAnsi="Arial Narrow" w:cs="Arial"/>
               </w:rPr>
               <w:t xml:space="preserve"> </w:t>
             </w:r>
             <w:r>
               <w:rPr>
-                <w:rFonts w:ascii="Aptos Light" w:hAnsi="Aptos Light" w:cs="Arial"/>
-                <w:sz w:val="22"/>
-                <w:szCs w:val="22"/>
+                <w:rFonts w:ascii="Arial Narrow" w:hAnsi="Arial Narrow" w:cs="Arial"/>
               </w:rPr>
               <w:t>id</w:t>
             </w:r>
@@ -1173,71 +971,57 @@
           <w:p>
             <w:pPr>
               <w:rPr>
-                <w:rFonts w:ascii="Aptos Light" w:hAnsi="Aptos Light" w:cs="Arial"/>
-                <w:sz w:val="22"/>
-                <w:szCs w:val="22"/>
-              </w:rPr>
-            </w:pPr>
-            <w:r>
-              <w:rPr>
-                <w:rFonts w:ascii="Aptos Light" w:hAnsi="Aptos Light" w:cs="Arial"/>
-                <w:sz w:val="22"/>
-                <w:szCs w:val="22"/>
-              </w:rPr>
-              <w:t xml:space="preserve">Subir fotos </w:t>
-            </w:r>
-          </w:p>
-          <w:p>
-            <w:pPr>
-              <w:rPr>
-                <w:rFonts w:ascii="Aptos Light" w:hAnsi="Aptos Light" w:cs="Arial"/>
-                <w:sz w:val="22"/>
-                <w:szCs w:val="22"/>
-              </w:rPr>
-            </w:pPr>
-          </w:p>
-          <w:p>
-            <w:pPr>
-              <w:rPr>
-                <w:rFonts w:ascii="Aptos Light" w:hAnsi="Aptos Light" w:cs="Arial"/>
-                <w:sz w:val="22"/>
-                <w:szCs w:val="22"/>
-              </w:rPr>
-            </w:pPr>
-          </w:p>
-          <w:p>
-            <w:pPr>
-              <w:rPr>
-                <w:rFonts w:ascii="Aptos Light" w:hAnsi="Aptos Light" w:cs="Arial"/>
-                <w:sz w:val="22"/>
-                <w:szCs w:val="22"/>
-              </w:rPr>
-            </w:pPr>
-          </w:p>
-          <w:p>
-            <w:pPr>
-              <w:rPr>
-                <w:rFonts w:ascii="Aptos Light" w:hAnsi="Aptos Light" w:cs="Arial"/>
-                <w:sz w:val="22"/>
-                <w:szCs w:val="22"/>
-              </w:rPr>
-            </w:pPr>
-          </w:p>
-          <w:p>
-            <w:pPr>
-              <w:rPr>
-                <w:rFonts w:ascii="Aptos Light" w:hAnsi="Aptos Light" w:cs="Arial"/>
-                <w:sz w:val="22"/>
-                <w:szCs w:val="22"/>
-              </w:rPr>
-            </w:pPr>
-          </w:p>
-          <w:p>
-            <w:pPr>
-              <w:rPr>
-                <w:rFonts w:ascii="Aptos Light" w:hAnsi="Aptos Light" w:cs="Arial"/>
-                <w:sz w:val="22"/>
-                <w:szCs w:val="22"/>
+                <w:rFonts w:ascii="Arial Narrow" w:hAnsi="Arial Narrow" w:cs="Arial"/>
+              </w:rPr>
+            </w:pPr>
+            <w:proofErr w:type="spellStart"/>
+            <w:r>
+              <w:rPr>
+                <w:rFonts w:ascii="Arial Narrow" w:hAnsi="Arial Narrow" w:cs="Arial"/>
+              </w:rPr>
+              <w:t>act</w:t>
+            </w:r>
+            <w:proofErr w:type="spellEnd"/>
+          </w:p>
+          <w:p>
+            <w:pPr>
+              <w:rPr>
+                <w:rFonts w:ascii="Arial Narrow" w:hAnsi="Arial Narrow" w:cs="Arial"/>
+              </w:rPr>
+            </w:pPr>
+          </w:p>
+          <w:p>
+            <w:pPr>
+              <w:rPr>
+                <w:rFonts w:ascii="Arial Narrow" w:hAnsi="Arial Narrow" w:cs="Arial"/>
+              </w:rPr>
+            </w:pPr>
+          </w:p>
+          <w:p>
+            <w:pPr>
+              <w:rPr>
+                <w:rFonts w:ascii="Arial Narrow" w:hAnsi="Arial Narrow" w:cs="Arial"/>
+              </w:rPr>
+            </w:pPr>
+          </w:p>
+          <w:p>
+            <w:pPr>
+              <w:rPr>
+                <w:rFonts w:ascii="Arial Narrow" w:hAnsi="Arial Narrow" w:cs="Arial"/>
+              </w:rPr>
+            </w:pPr>
+          </w:p>
+          <w:p>
+            <w:pPr>
+              <w:rPr>
+                <w:rFonts w:ascii="Arial Narrow" w:hAnsi="Arial Narrow" w:cs="Arial"/>
+              </w:rPr>
+            </w:pPr>
+          </w:p>
+          <w:p>
+            <w:pPr>
+              <w:rPr>
+                <w:rFonts w:ascii="Arial Narrow" w:hAnsi="Arial Narrow" w:cs="Arial"/>
               </w:rPr>
             </w:pPr>
           </w:p>
@@ -1247,34 +1031,197 @@
     <w:p>
       <w:pPr>
         <w:rPr>
-          <w:rFonts w:ascii="Arial" w:hAnsi="Arial" w:cs="Arial"/>
-          <w:sz w:val="22"/>
-          <w:szCs w:val="22"/>
+          <w:rFonts w:ascii="Arial Narrow" w:hAnsi="Arial Narrow" w:cs="Arial"/>
         </w:rPr>
       </w:pPr>
     </w:p>
     <w:p>
       <w:pPr>
         <w:rPr>
-          <w:rFonts w:ascii="Arial" w:hAnsi="Arial" w:cs="Arial"/>
-          <w:sz w:val="22"/>
-          <w:szCs w:val="22"/>
+          <w:rFonts w:ascii="Arial Narrow" w:hAnsi="Arial Narrow" w:cs="Arial"/>
+        </w:rPr>
+      </w:pPr>
+    </w:p>
+    <w:tbl>
+      <w:tblPr>
+        <w:tblStyle w:val="Tablaconcuadrcula"/>
+        <w:tblW w:w="10774" w:type="dxa"/>
+        <w:tblInd w:w="-998" w:type="dxa"/>
+        <w:tblLook w:val="04A0" w:firstRow="1" w:lastRow="0" w:firstColumn="1" w:lastColumn="0" w:noHBand="0" w:noVBand="1"/>
+      </w:tblPr>
+      <w:tblGrid>
+        <w:gridCol w:w="10774"/>
+      </w:tblGrid>
+      <w:tr>
+        <w:tc>
+          <w:tcPr>
+            <w:tcW w:w="10774" w:type="dxa"/>
+          </w:tcPr>
+          <w:p>
+            <w:pPr>
+              <w:rPr>
+                <w:rFonts w:ascii="Arial Narrow" w:hAnsi="Arial Narrow" w:cs="Arial"/>
+              </w:rPr>
+            </w:pPr>
+            <w:r>
+              <w:rPr>
+                <w:rFonts w:ascii="Arial Narrow" w:hAnsi="Arial Narrow" w:cs="Arial"/>
+              </w:rPr>
+              <w:t xml:space="preserve">EVIDENCIA FOTROGRAFICA DEL TRABAJO REALIZADO A EQUIPO PRINCIPAL </w:t>
+            </w:r>
+          </w:p>
+          <w:p>
+            <w:pPr>
+              <w:rPr>
+                <w:rFonts w:ascii="Arial Narrow" w:hAnsi="Arial Narrow" w:cs="Arial"/>
+              </w:rPr>
+            </w:pPr>
+          </w:p>
+          <w:p>
+            <w:pPr>
+              <w:rPr>
+                <w:rFonts w:ascii="Arial Narrow" w:hAnsi="Arial Narrow" w:cs="Arial"/>
+              </w:rPr>
+            </w:pPr>
+            <w:r>
+              <w:rPr>
+                <w:rFonts w:ascii="Arial Narrow" w:hAnsi="Arial Narrow" w:cs="Arial"/>
+              </w:rPr>
+              <w:t xml:space="preserve">Subir fotos </w:t>
+            </w:r>
+          </w:p>
+          <w:p>
+            <w:pPr>
+              <w:rPr>
+                <w:rFonts w:ascii="Arial Narrow" w:hAnsi="Arial Narrow" w:cs="Arial"/>
+              </w:rPr>
+            </w:pPr>
+          </w:p>
+          <w:p>
+            <w:pPr>
+              <w:rPr>
+                <w:rFonts w:ascii="Arial Narrow" w:hAnsi="Arial Narrow" w:cs="Arial"/>
+              </w:rPr>
+            </w:pPr>
+          </w:p>
+        </w:tc>
+      </w:tr>
+    </w:tbl>
+    <w:p>
+      <w:pPr>
+        <w:rPr>
+          <w:rFonts w:ascii="Arial Narrow" w:hAnsi="Arial Narrow" w:cs="Arial"/>
+        </w:rPr>
+      </w:pPr>
+    </w:p>
+    <w:p>
+      <w:pPr>
+        <w:rPr>
+          <w:rFonts w:ascii="Arial Narrow" w:hAnsi="Arial Narrow" w:cs="Arial"/>
+        </w:rPr>
+      </w:pPr>
+    </w:p>
+    <w:p>
+      <w:pPr>
+        <w:rPr>
+          <w:rFonts w:ascii="Arial Narrow" w:hAnsi="Arial Narrow" w:cs="Arial"/>
+        </w:rPr>
+      </w:pPr>
+    </w:p>
+    <w:p>
+      <w:pPr>
+        <w:rPr>
+          <w:rFonts w:ascii="Arial Narrow" w:hAnsi="Arial Narrow" w:cs="Arial"/>
         </w:rPr>
       </w:pPr>
       <w:r>
         <w:rPr>
-          <w:rFonts w:ascii="Arial" w:hAnsi="Arial" w:cs="Arial"/>
-          <w:sz w:val="22"/>
-          <w:szCs w:val="22"/>
+          <w:rFonts w:ascii="Arial Narrow" w:hAnsi="Arial Narrow" w:cs="Arial"/>
         </w:rPr>
-        <w:t xml:space="preserve">EVIDENCIA FOTROGRAFICA DEL TRABAJO REALIZADO A EQUIPO PRINCIPAL </w:t>
+        <w:drawing>
+          <wp:inline distT="0" distB="0" distL="0" distR="0" wp14:anchorId="6C313A28" wp14:editId="291FD34A">
+            <wp:extent cx="5612130" cy="1719580"/>
+            <wp:effectExtent l="0" t="0" r="7620" b="0"/>
+            <wp:docPr id="109489181" name="Imagen 1"/>
+            <wp:cNvGraphicFramePr>
+              <a:graphicFrameLocks xmlns:a="http://schemas.openxmlformats.org/drawingml/2006/main" noChangeAspect="1"/>
+            </wp:cNvGraphicFramePr>
+            <a:graphic xmlns:a="http://schemas.openxmlformats.org/drawingml/2006/main">
+              <a:graphicData uri="http://schemas.openxmlformats.org/drawingml/2006/picture">
+                <pic:pic xmlns:pic="http://schemas.openxmlformats.org/drawingml/2006/picture">
+                  <pic:nvPicPr>
+                    <pic:cNvPr id="109489181" name=""/>
+                    <pic:cNvPicPr/>
+                  </pic:nvPicPr>
+                  <pic:blipFill>
+                    <a:blip r:embed="rId9"/>
+                    <a:stretch>
+                      <a:fillRect/>
+                    </a:stretch>
+                  </pic:blipFill>
+                  <pic:spPr>
+                    <a:xfrm>
+                      <a:off x="0" y="0"/>
+                      <a:ext cx="5612130" cy="1719580"/>
+                    </a:xfrm>
+                    <a:prstGeom prst="rect">
+                      <a:avLst/>
+                    </a:prstGeom>
+                  </pic:spPr>
+                </pic:pic>
+              </a:graphicData>
+            </a:graphic>
+          </wp:inline>
+        </w:drawing>
       </w:r>
     </w:p>
+    <w:p>
+      <w:pPr>
+        <w:rPr>
+          <w:rFonts w:ascii="Arial Narrow" w:hAnsi="Arial Narrow" w:cs="Arial"/>
+        </w:rPr>
+        <w:sectPr>
+          <w:headerReference w:type="even" r:id="rId10"/>
+          <w:headerReference w:type="default" r:id="rId11"/>
+          <w:footerReference w:type="even" r:id="rId12"/>
+          <w:footerReference w:type="default" r:id="rId13"/>
+          <w:headerReference w:type="first" r:id="rId14"/>
+          <w:footerReference w:type="first" r:id="rId15"/>
+          <w:type w:val="continuous"/>
+          <w:pgSz w:w="12240" w:h="15840"/>
+          <w:pgMar w:top="1417" w:right="1701" w:bottom="1417" w:left="1701" w:header="708" w:footer="708" w:gutter="0"/>
+          <w:cols w:space="720"/>
+          <w:docGrid w:linePitch="360"/>
+        </w:sectPr>
+      </w:pPr>
+    </w:p>
+    <w:p>
+      <w:pPr>
+        <w:rPr>
+          <w:rFonts w:ascii="Arial Narrow" w:hAnsi="Arial Narrow" w:cs="Arial"/>
+        </w:rPr>
+        <w:sectPr>
+          <w:type w:val="continuous"/>
+          <w:pgSz w:w="12240" w:h="15840"/>
+          <w:pgMar w:top="1417" w:right="1701" w:bottom="1417" w:left="1701" w:header="708" w:footer="708" w:gutter="0"/>
+          <w:cols w:space="720"/>
+          <w:docGrid w:linePitch="360"/>
+        </w:sectPr>
+      </w:pPr>
+    </w:p>
+    <w:p>
+      <w:pPr>
+        <w:spacing w:after="0" w:line="240" w:lineRule="auto"/>
+        <w:rPr>
+          <w:rFonts w:ascii="Arial Narrow" w:hAnsi="Arial Narrow" w:cs="Arial"/>
+        </w:rPr>
+      </w:pPr>
+    </w:p>
     <w:sectPr>
-      <w:headerReference w:type="default" r:id="rId9"/>
+      <w:type w:val="continuous"/>
       <w:pgSz w:w="12240" w:h="15840"/>
       <w:pgMar w:top="1417" w:right="1701" w:bottom="1417" w:left="1701" w:header="708" w:footer="708" w:gutter="0"/>
-      <w:cols w:space="708"/>
+      <w:cols w:space="720"/>
       <w:docGrid w:linePitch="360"/>
     </w:sectPr>
   </w:body>
@@ -1306,6 +1253,36 @@
 </w:endnotes>
 </file>
 
+<file path=word/footer1.xml><?xml version="1.0" encoding="utf-8"?>
+<w:ftr xmlns:wpc="http://schemas.microsoft.com/office/word/2010/wordprocessingCanvas" xmlns:cx="http://schemas.microsoft.com/office/drawing/2014/chartex" xmlns:cx1="http://schemas.microsoft.com/office/drawing/2015/9/8/chartex" xmlns:cx2="http://schemas.microsoft.com/office/drawing/2015/10/21/chartex" xmlns:cx3="http://schemas.microsoft.com/office/drawing/2016/5/9/chartex" xmlns:cx4="http://schemas.microsoft.com/office/drawing/2016/5/10/chartex" xmlns:cx5="http://schemas.microsoft.com/office/drawing/2016/5/11/chartex" xmlns:cx6="http://schemas.microsoft.com/office/drawing/2016/5/12/chartex" xmlns:cx7="http://schemas.microsoft.com/office/drawing/2016/5/13/chartex" xmlns:cx8="http://schemas.microsoft.com/office/drawing/2016/5/14/chartex" xmlns:mc="http://schemas.openxmlformats.org/markup-compatibility/2006" xmlns:aink="http://schemas.microsoft.com/office/drawing/2016/ink" xmlns:am3d="http://schemas.microsoft.com/office/drawing/2017/model3d" xmlns:o="urn:schemas-microsoft-com:office:office" xmlns:oel="http://schemas.microsoft.com/office/2019/extlst" xmlns:r="http://schemas.openxmlformats.org/officeDocument/2006/relationships" xmlns:m="http://schemas.openxmlformats.org/officeDocument/2006/math" xmlns:v="urn:schemas-microsoft-com:vml" xmlns:wp14="http://schemas.microsoft.com/office/word/2010/wordprocessingDrawing" xmlns:wp="http://schemas.openxmlformats.org/drawingml/2006/wordprocessingDrawing" xmlns:w10="urn:schemas-microsoft-com:office:word" xmlns:w="http://schemas.openxmlformats.org/wordprocessingml/2006/main" xmlns:w14="http://schemas.microsoft.com/office/word/2010/wordml" xmlns:w15="http://schemas.microsoft.com/office/word/2012/wordml" xmlns:w16cex="http://schemas.microsoft.com/office/word/2018/wordml/cex" xmlns:w16cid="http://schemas.microsoft.com/office/word/2016/wordml/cid" xmlns:w16="http://schemas.microsoft.com/office/word/2018/wordml" xmlns:w16du="http://schemas.microsoft.com/office/word/2023/wordml/word16du" xmlns:w16sdtdh="http://schemas.microsoft.com/office/word/2020/wordml/sdtdatahash" xmlns:w16sdtfl="http://schemas.microsoft.com/office/word/2024/wordml/sdtformatlock" xmlns:w16se="http://schemas.microsoft.com/office/word/2015/wordml/symex" xmlns:wpg="http://schemas.microsoft.com/office/word/2010/wordprocessingGroup" xmlns:wpi="http://schemas.microsoft.com/office/word/2010/wordprocessingInk" xmlns:wne="http://schemas.microsoft.com/office/word/2006/wordml" xmlns:wps="http://schemas.microsoft.com/office/word/2010/wordprocessingShape" mc:Ignorable="w14 w15 w16se w16cid w16 w16cex w16sdtdh w16sdtfl w16du wp14">
+  <w:p>
+    <w:pPr>
+      <w:pStyle w:val="Piedepgina"/>
+    </w:pPr>
+  </w:p>
+</w:ftr>
+</file>
+
+<file path=word/footer2.xml><?xml version="1.0" encoding="utf-8"?>
+<w:ftr xmlns:wpc="http://schemas.microsoft.com/office/word/2010/wordprocessingCanvas" xmlns:cx="http://schemas.microsoft.com/office/drawing/2014/chartex" xmlns:cx1="http://schemas.microsoft.com/office/drawing/2015/9/8/chartex" xmlns:cx2="http://schemas.microsoft.com/office/drawing/2015/10/21/chartex" xmlns:cx3="http://schemas.microsoft.com/office/drawing/2016/5/9/chartex" xmlns:cx4="http://schemas.microsoft.com/office/drawing/2016/5/10/chartex" xmlns:cx5="http://schemas.microsoft.com/office/drawing/2016/5/11/chartex" xmlns:cx6="http://schemas.microsoft.com/office/drawing/2016/5/12/chartex" xmlns:cx7="http://schemas.microsoft.com/office/drawing/2016/5/13/chartex" xmlns:cx8="http://schemas.microsoft.com/office/drawing/2016/5/14/chartex" xmlns:mc="http://schemas.openxmlformats.org/markup-compatibility/2006" xmlns:aink="http://schemas.microsoft.com/office/drawing/2016/ink" xmlns:am3d="http://schemas.microsoft.com/office/drawing/2017/model3d" xmlns:o="urn:schemas-microsoft-com:office:office" xmlns:oel="http://schemas.microsoft.com/office/2019/extlst" xmlns:r="http://schemas.openxmlformats.org/officeDocument/2006/relationships" xmlns:m="http://schemas.openxmlformats.org/officeDocument/2006/math" xmlns:v="urn:schemas-microsoft-com:vml" xmlns:wp14="http://schemas.microsoft.com/office/word/2010/wordprocessingDrawing" xmlns:wp="http://schemas.openxmlformats.org/drawingml/2006/wordprocessingDrawing" xmlns:w10="urn:schemas-microsoft-com:office:word" xmlns:w="http://schemas.openxmlformats.org/wordprocessingml/2006/main" xmlns:w14="http://schemas.microsoft.com/office/word/2010/wordml" xmlns:w15="http://schemas.microsoft.com/office/word/2012/wordml" xmlns:w16cex="http://schemas.microsoft.com/office/word/2018/wordml/cex" xmlns:w16cid="http://schemas.microsoft.com/office/word/2016/wordml/cid" xmlns:w16="http://schemas.microsoft.com/office/word/2018/wordml" xmlns:w16du="http://schemas.microsoft.com/office/word/2023/wordml/word16du" xmlns:w16sdtdh="http://schemas.microsoft.com/office/word/2020/wordml/sdtdatahash" xmlns:w16sdtfl="http://schemas.microsoft.com/office/word/2024/wordml/sdtformatlock" xmlns:w16se="http://schemas.microsoft.com/office/word/2015/wordml/symex" xmlns:wpg="http://schemas.microsoft.com/office/word/2010/wordprocessingGroup" xmlns:wpi="http://schemas.microsoft.com/office/word/2010/wordprocessingInk" xmlns:wne="http://schemas.microsoft.com/office/word/2006/wordml" xmlns:wps="http://schemas.microsoft.com/office/word/2010/wordprocessingShape" mc:Ignorable="w14 w15 w16se w16cid w16 w16cex w16sdtdh w16sdtfl w16du wp14">
+  <w:p>
+    <w:pPr>
+      <w:pStyle w:val="Piedepgina"/>
+    </w:pPr>
+  </w:p>
+</w:ftr>
+</file>
+
+<file path=word/footer3.xml><?xml version="1.0" encoding="utf-8"?>
+<w:ftr xmlns:wpc="http://schemas.microsoft.com/office/word/2010/wordprocessingCanvas" xmlns:cx="http://schemas.microsoft.com/office/drawing/2014/chartex" xmlns:cx1="http://schemas.microsoft.com/office/drawing/2015/9/8/chartex" xmlns:cx2="http://schemas.microsoft.com/office/drawing/2015/10/21/chartex" xmlns:cx3="http://schemas.microsoft.com/office/drawing/2016/5/9/chartex" xmlns:cx4="http://schemas.microsoft.com/office/drawing/2016/5/10/chartex" xmlns:cx5="http://schemas.microsoft.com/office/drawing/2016/5/11/chartex" xmlns:cx6="http://schemas.microsoft.com/office/drawing/2016/5/12/chartex" xmlns:cx7="http://schemas.microsoft.com/office/drawing/2016/5/13/chartex" xmlns:cx8="http://schemas.microsoft.com/office/drawing/2016/5/14/chartex" xmlns:mc="http://schemas.openxmlformats.org/markup-compatibility/2006" xmlns:aink="http://schemas.microsoft.com/office/drawing/2016/ink" xmlns:am3d="http://schemas.microsoft.com/office/drawing/2017/model3d" xmlns:o="urn:schemas-microsoft-com:office:office" xmlns:oel="http://schemas.microsoft.com/office/2019/extlst" xmlns:r="http://schemas.openxmlformats.org/officeDocument/2006/relationships" xmlns:m="http://schemas.openxmlformats.org/officeDocument/2006/math" xmlns:v="urn:schemas-microsoft-com:vml" xmlns:wp14="http://schemas.microsoft.com/office/word/2010/wordprocessingDrawing" xmlns:wp="http://schemas.openxmlformats.org/drawingml/2006/wordprocessingDrawing" xmlns:w10="urn:schemas-microsoft-com:office:word" xmlns:w="http://schemas.openxmlformats.org/wordprocessingml/2006/main" xmlns:w14="http://schemas.microsoft.com/office/word/2010/wordml" xmlns:w15="http://schemas.microsoft.com/office/word/2012/wordml" xmlns:w16cex="http://schemas.microsoft.com/office/word/2018/wordml/cex" xmlns:w16cid="http://schemas.microsoft.com/office/word/2016/wordml/cid" xmlns:w16="http://schemas.microsoft.com/office/word/2018/wordml" xmlns:w16du="http://schemas.microsoft.com/office/word/2023/wordml/word16du" xmlns:w16sdtdh="http://schemas.microsoft.com/office/word/2020/wordml/sdtdatahash" xmlns:w16sdtfl="http://schemas.microsoft.com/office/word/2024/wordml/sdtformatlock" xmlns:w16se="http://schemas.microsoft.com/office/word/2015/wordml/symex" xmlns:wpg="http://schemas.microsoft.com/office/word/2010/wordprocessingGroup" xmlns:wpi="http://schemas.microsoft.com/office/word/2010/wordprocessingInk" xmlns:wne="http://schemas.microsoft.com/office/word/2006/wordml" xmlns:wps="http://schemas.microsoft.com/office/word/2010/wordprocessingShape" mc:Ignorable="w14 w15 w16se w16cid w16 w16cex w16sdtdh w16sdtfl w16du wp14">
+  <w:p>
+    <w:pPr>
+      <w:pStyle w:val="Piedepgina"/>
+    </w:pPr>
+  </w:p>
+</w:ftr>
+</file>
+
 <file path=word/footnotes.xml><?xml version="1.0" encoding="utf-8"?>
 <w:footnotes xmlns:wpc="http://schemas.microsoft.com/office/word/2010/wordprocessingCanvas" xmlns:cx="http://schemas.microsoft.com/office/drawing/2014/chartex" xmlns:cx1="http://schemas.microsoft.com/office/drawing/2015/9/8/chartex" xmlns:cx2="http://schemas.microsoft.com/office/drawing/2015/10/21/chartex" xmlns:cx3="http://schemas.microsoft.com/office/drawing/2016/5/9/chartex" xmlns:cx4="http://schemas.microsoft.com/office/drawing/2016/5/10/chartex" xmlns:cx5="http://schemas.microsoft.com/office/drawing/2016/5/11/chartex" xmlns:cx6="http://schemas.microsoft.com/office/drawing/2016/5/12/chartex" xmlns:cx7="http://schemas.microsoft.com/office/drawing/2016/5/13/chartex" xmlns:cx8="http://schemas.microsoft.com/office/drawing/2016/5/14/chartex" xmlns:mc="http://schemas.openxmlformats.org/markup-compatibility/2006" xmlns:aink="http://schemas.microsoft.com/office/drawing/2016/ink" xmlns:am3d="http://schemas.microsoft.com/office/drawing/2017/model3d" xmlns:o="urn:schemas-microsoft-com:office:office" xmlns:oel="http://schemas.microsoft.com/office/2019/extlst" xmlns:r="http://schemas.openxmlformats.org/officeDocument/2006/relationships" xmlns:m="http://schemas.openxmlformats.org/officeDocument/2006/math" xmlns:v="urn:schemas-microsoft-com:vml" xmlns:wp14="http://schemas.microsoft.com/office/word/2010/wordprocessingDrawing" xmlns:wp="http://schemas.openxmlformats.org/drawingml/2006/wordprocessingDrawing" xmlns:w10="urn:schemas-microsoft-com:office:word" xmlns:w="http://schemas.openxmlformats.org/wordprocessingml/2006/main" xmlns:w14="http://schemas.microsoft.com/office/word/2010/wordml" xmlns:w15="http://schemas.microsoft.com/office/word/2012/wordml" xmlns:w16cex="http://schemas.microsoft.com/office/word/2018/wordml/cex" xmlns:w16cid="http://schemas.microsoft.com/office/word/2016/wordml/cid" xmlns:w16="http://schemas.microsoft.com/office/word/2018/wordml" xmlns:w16du="http://schemas.microsoft.com/office/word/2023/wordml/word16du" xmlns:w16sdtdh="http://schemas.microsoft.com/office/word/2020/wordml/sdtdatahash" xmlns:w16sdtfl="http://schemas.microsoft.com/office/word/2024/wordml/sdtformatlock" xmlns:w16se="http://schemas.microsoft.com/office/word/2015/wordml/symex" xmlns:wpg="http://schemas.microsoft.com/office/word/2010/wordprocessingGroup" xmlns:wpi="http://schemas.microsoft.com/office/word/2010/wordprocessingInk" xmlns:wne="http://schemas.microsoft.com/office/word/2006/wordml" xmlns:wps="http://schemas.microsoft.com/office/word/2010/wordprocessingShape" mc:Ignorable="w14 w15 w16se w16cid w16 w16cex w16sdtdh w16sdtfl w16du wp14">
   <w:footnote w:type="separator" w:id="-1">
@@ -1335,6 +1312,16 @@
 <w:hdr xmlns:wpc="http://schemas.microsoft.com/office/word/2010/wordprocessingCanvas" xmlns:cx="http://schemas.microsoft.com/office/drawing/2014/chartex" xmlns:cx1="http://schemas.microsoft.com/office/drawing/2015/9/8/chartex" xmlns:cx2="http://schemas.microsoft.com/office/drawing/2015/10/21/chartex" xmlns:cx3="http://schemas.microsoft.com/office/drawing/2016/5/9/chartex" xmlns:cx4="http://schemas.microsoft.com/office/drawing/2016/5/10/chartex" xmlns:cx5="http://schemas.microsoft.com/office/drawing/2016/5/11/chartex" xmlns:cx6="http://schemas.microsoft.com/office/drawing/2016/5/12/chartex" xmlns:cx7="http://schemas.microsoft.com/office/drawing/2016/5/13/chartex" xmlns:cx8="http://schemas.microsoft.com/office/drawing/2016/5/14/chartex" xmlns:mc="http://schemas.openxmlformats.org/markup-compatibility/2006" xmlns:aink="http://schemas.microsoft.com/office/drawing/2016/ink" xmlns:am3d="http://schemas.microsoft.com/office/drawing/2017/model3d" xmlns:o="urn:schemas-microsoft-com:office:office" xmlns:oel="http://schemas.microsoft.com/office/2019/extlst" xmlns:r="http://schemas.openxmlformats.org/officeDocument/2006/relationships" xmlns:m="http://schemas.openxmlformats.org/officeDocument/2006/math" xmlns:v="urn:schemas-microsoft-com:vml" xmlns:wp14="http://schemas.microsoft.com/office/word/2010/wordprocessingDrawing" xmlns:wp="http://schemas.openxmlformats.org/drawingml/2006/wordprocessingDrawing" xmlns:w10="urn:schemas-microsoft-com:office:word" xmlns:w="http://schemas.openxmlformats.org/wordprocessingml/2006/main" xmlns:w14="http://schemas.microsoft.com/office/word/2010/wordml" xmlns:w15="http://schemas.microsoft.com/office/word/2012/wordml" xmlns:w16cex="http://schemas.microsoft.com/office/word/2018/wordml/cex" xmlns:w16cid="http://schemas.microsoft.com/office/word/2016/wordml/cid" xmlns:w16="http://schemas.microsoft.com/office/word/2018/wordml" xmlns:w16du="http://schemas.microsoft.com/office/word/2023/wordml/word16du" xmlns:w16sdtdh="http://schemas.microsoft.com/office/word/2020/wordml/sdtdatahash" xmlns:w16sdtfl="http://schemas.microsoft.com/office/word/2024/wordml/sdtformatlock" xmlns:w16se="http://schemas.microsoft.com/office/word/2015/wordml/symex" xmlns:wpg="http://schemas.microsoft.com/office/word/2010/wordprocessingGroup" xmlns:wpi="http://schemas.microsoft.com/office/word/2010/wordprocessingInk" xmlns:wne="http://schemas.microsoft.com/office/word/2006/wordml" xmlns:wps="http://schemas.microsoft.com/office/word/2010/wordprocessingShape" mc:Ignorable="w14 w15 w16se w16cid w16 w16cex w16sdtdh w16sdtfl w16du wp14">
   <w:p>
     <w:pPr>
+      <w:pStyle w:val="Encabezado"/>
+    </w:pPr>
+  </w:p>
+</w:hdr>
+</file>
+
+<file path=word/header2.xml><?xml version="1.0" encoding="utf-8"?>
+<w:hdr xmlns:wpc="http://schemas.microsoft.com/office/word/2010/wordprocessingCanvas" xmlns:cx="http://schemas.microsoft.com/office/drawing/2014/chartex" xmlns:cx1="http://schemas.microsoft.com/office/drawing/2015/9/8/chartex" xmlns:cx2="http://schemas.microsoft.com/office/drawing/2015/10/21/chartex" xmlns:cx3="http://schemas.microsoft.com/office/drawing/2016/5/9/chartex" xmlns:cx4="http://schemas.microsoft.com/office/drawing/2016/5/10/chartex" xmlns:cx5="http://schemas.microsoft.com/office/drawing/2016/5/11/chartex" xmlns:cx6="http://schemas.microsoft.com/office/drawing/2016/5/12/chartex" xmlns:cx7="http://schemas.microsoft.com/office/drawing/2016/5/13/chartex" xmlns:cx8="http://schemas.microsoft.com/office/drawing/2016/5/14/chartex" xmlns:mc="http://schemas.openxmlformats.org/markup-compatibility/2006" xmlns:aink="http://schemas.microsoft.com/office/drawing/2016/ink" xmlns:am3d="http://schemas.microsoft.com/office/drawing/2017/model3d" xmlns:o="urn:schemas-microsoft-com:office:office" xmlns:oel="http://schemas.microsoft.com/office/2019/extlst" xmlns:r="http://schemas.openxmlformats.org/officeDocument/2006/relationships" xmlns:m="http://schemas.openxmlformats.org/officeDocument/2006/math" xmlns:v="urn:schemas-microsoft-com:vml" xmlns:wp14="http://schemas.microsoft.com/office/word/2010/wordprocessingDrawing" xmlns:wp="http://schemas.openxmlformats.org/drawingml/2006/wordprocessingDrawing" xmlns:w10="urn:schemas-microsoft-com:office:word" xmlns:w="http://schemas.openxmlformats.org/wordprocessingml/2006/main" xmlns:w14="http://schemas.microsoft.com/office/word/2010/wordml" xmlns:w15="http://schemas.microsoft.com/office/word/2012/wordml" xmlns:w16cex="http://schemas.microsoft.com/office/word/2018/wordml/cex" xmlns:w16cid="http://schemas.microsoft.com/office/word/2016/wordml/cid" xmlns:w16="http://schemas.microsoft.com/office/word/2018/wordml" xmlns:w16du="http://schemas.microsoft.com/office/word/2023/wordml/word16du" xmlns:w16sdtdh="http://schemas.microsoft.com/office/word/2020/wordml/sdtdatahash" xmlns:w16sdtfl="http://schemas.microsoft.com/office/word/2024/wordml/sdtformatlock" xmlns:w16se="http://schemas.microsoft.com/office/word/2015/wordml/symex" xmlns:wpg="http://schemas.microsoft.com/office/word/2010/wordprocessingGroup" xmlns:wpi="http://schemas.microsoft.com/office/word/2010/wordprocessingInk" xmlns:wne="http://schemas.microsoft.com/office/word/2006/wordml" xmlns:wps="http://schemas.microsoft.com/office/word/2010/wordprocessingShape" mc:Ignorable="w14 w15 w16se w16cid w16 w16cex w16sdtdh w16sdtfl w16du wp14">
+  <w:p>
+    <w:pPr>
       <w:jc w:val="right"/>
       <w:rPr>
         <w:sz w:val="20"/>
@@ -1359,7 +1346,7 @@
           <wp:extent cx="1931035" cy="819785"/>
           <wp:effectExtent l="0" t="0" r="0" b="0"/>
           <wp:wrapNone/>
-          <wp:docPr id="37273197" name="Imagen 1" descr="Imagen que contiene firmar, botella, alimentos, dibujo&#10;&#10;El contenido generado por IA puede ser incorrecto."/>
+          <wp:docPr id="501089366" name="Imagen 1" descr="Imagen que contiene firmar, botella, alimentos, dibujo&#10;&#10;El contenido generado por IA puede ser incorrecto."/>
           <wp:cNvGraphicFramePr>
             <a:graphicFrameLocks xmlns:a="http://schemas.openxmlformats.org/drawingml/2006/main" noChangeAspect="1"/>
           </wp:cNvGraphicFramePr>
@@ -1514,6 +1501,16 @@
         </mc:Fallback>
       </mc:AlternateContent>
     </w:r>
+  </w:p>
+</w:hdr>
+</file>
+
+<file path=word/header3.xml><?xml version="1.0" encoding="utf-8"?>
+<w:hdr xmlns:wpc="http://schemas.microsoft.com/office/word/2010/wordprocessingCanvas" xmlns:cx="http://schemas.microsoft.com/office/drawing/2014/chartex" xmlns:cx1="http://schemas.microsoft.com/office/drawing/2015/9/8/chartex" xmlns:cx2="http://schemas.microsoft.com/office/drawing/2015/10/21/chartex" xmlns:cx3="http://schemas.microsoft.com/office/drawing/2016/5/9/chartex" xmlns:cx4="http://schemas.microsoft.com/office/drawing/2016/5/10/chartex" xmlns:cx5="http://schemas.microsoft.com/office/drawing/2016/5/11/chartex" xmlns:cx6="http://schemas.microsoft.com/office/drawing/2016/5/12/chartex" xmlns:cx7="http://schemas.microsoft.com/office/drawing/2016/5/13/chartex" xmlns:cx8="http://schemas.microsoft.com/office/drawing/2016/5/14/chartex" xmlns:mc="http://schemas.openxmlformats.org/markup-compatibility/2006" xmlns:aink="http://schemas.microsoft.com/office/drawing/2016/ink" xmlns:am3d="http://schemas.microsoft.com/office/drawing/2017/model3d" xmlns:o="urn:schemas-microsoft-com:office:office" xmlns:oel="http://schemas.microsoft.com/office/2019/extlst" xmlns:r="http://schemas.openxmlformats.org/officeDocument/2006/relationships" xmlns:m="http://schemas.openxmlformats.org/officeDocument/2006/math" xmlns:v="urn:schemas-microsoft-com:vml" xmlns:wp14="http://schemas.microsoft.com/office/word/2010/wordprocessingDrawing" xmlns:wp="http://schemas.openxmlformats.org/drawingml/2006/wordprocessingDrawing" xmlns:w10="urn:schemas-microsoft-com:office:word" xmlns:w="http://schemas.openxmlformats.org/wordprocessingml/2006/main" xmlns:w14="http://schemas.microsoft.com/office/word/2010/wordml" xmlns:w15="http://schemas.microsoft.com/office/word/2012/wordml" xmlns:w16cex="http://schemas.microsoft.com/office/word/2018/wordml/cex" xmlns:w16cid="http://schemas.microsoft.com/office/word/2016/wordml/cid" xmlns:w16="http://schemas.microsoft.com/office/word/2018/wordml" xmlns:w16du="http://schemas.microsoft.com/office/word/2023/wordml/word16du" xmlns:w16sdtdh="http://schemas.microsoft.com/office/word/2020/wordml/sdtdatahash" xmlns:w16sdtfl="http://schemas.microsoft.com/office/word/2024/wordml/sdtformatlock" xmlns:w16se="http://schemas.microsoft.com/office/word/2015/wordml/symex" xmlns:wpg="http://schemas.microsoft.com/office/word/2010/wordprocessingGroup" xmlns:wpi="http://schemas.microsoft.com/office/word/2010/wordprocessingInk" xmlns:wne="http://schemas.microsoft.com/office/word/2006/wordml" xmlns:wps="http://schemas.microsoft.com/office/word/2010/wordprocessingShape" mc:Ignorable="w14 w15 w16se w16cid w16 w16cex w16sdtdh w16sdtfl w16du wp14">
+  <w:p>
+    <w:pPr>
+      <w:pStyle w:val="Encabezado"/>
+    </w:pPr>
   </w:p>
 </w:hdr>
 </file>
@@ -2121,6 +2118,7 @@
   <w:style w:type="character" w:default="1" w:styleId="Fuentedeprrafopredeter">
     <w:name w:val="Default Paragraph Font"/>
     <w:uiPriority w:val="1"/>
+    <w:semiHidden/>
     <w:unhideWhenUsed/>
   </w:style>
   <w:style w:type="table" w:default="1" w:styleId="Tablanormal">
@@ -2796,6 +2794,14 @@
 </file>
 
 <file path=customXml/item1.xml><?xml version="1.0" encoding="utf-8"?>
+<p:properties xmlns:p="http://schemas.microsoft.com/office/2006/metadata/properties" xmlns:xsi="http://www.w3.org/2001/XMLSchema-instance" xmlns:pc="http://schemas.microsoft.com/office/infopath/2007/PartnerControls">
+  <documentManagement>
+    <_activity xmlns="c8ece9f9-2c54-450a-b9b6-e6d64970750a" xsi:nil="true"/>
+  </documentManagement>
+</p:properties>
+</file>
+
+<file path=customXml/item2.xml><?xml version="1.0" encoding="utf-8"?>
 <ct:contentTypeSchema xmlns:ct="http://schemas.microsoft.com/office/2006/metadata/contentType" xmlns:ma="http://schemas.microsoft.com/office/2006/metadata/properties/metaAttributes" ct:_="" ma:_="" ma:contentTypeName="Document" ma:contentTypeID="0x010100A0B744324C4C1441882ABD5F4DE2648E" ma:contentTypeVersion="17" ma:contentTypeDescription="Create a new document." ma:contentTypeScope="" ma:versionID="ebe0b15d68c175dc5f1a060a3e101cf7">
   <xsd:schema xmlns:xsd="http://www.w3.org/2001/XMLSchema" xmlns:xs="http://www.w3.org/2001/XMLSchema" xmlns:p="http://schemas.microsoft.com/office/2006/metadata/properties" xmlns:ns3="c8ece9f9-2c54-450a-b9b6-e6d64970750a" xmlns:ns4="623e5331-0ab4-4d96-85eb-28e5aa5b41ce" targetNamespace="http://schemas.microsoft.com/office/2006/metadata/properties" ma:root="true" ma:fieldsID="397416d5d2e82b7b6da253a8fa224436" ns3:_="" ns4:_="">
     <xsd:import namespace="c8ece9f9-2c54-450a-b9b6-e6d64970750a"/>
@@ -3042,7 +3048,7 @@
 </ct:contentTypeSchema>
 </file>
 
-<file path=customXml/item2.xml><?xml version="1.0" encoding="utf-8"?>
+<file path=customXml/item3.xml><?xml version="1.0" encoding="utf-8"?>
 <?mso-contentType ?>
 <FormTemplates xmlns="http://schemas.microsoft.com/sharepoint/v3/contenttype/forms">
   <Display>DocumentLibraryForm</Display>
@@ -3051,15 +3057,17 @@
 </FormTemplates>
 </file>
 
-<file path=customXml/item3.xml><?xml version="1.0" encoding="utf-8"?>
-<p:properties xmlns:p="http://schemas.microsoft.com/office/2006/metadata/properties" xmlns:xsi="http://www.w3.org/2001/XMLSchema-instance" xmlns:pc="http://schemas.microsoft.com/office/infopath/2007/PartnerControls">
-  <documentManagement>
-    <_activity xmlns="c8ece9f9-2c54-450a-b9b6-e6d64970750a" xsi:nil="true"/>
-  </documentManagement>
-</p:properties>
+<file path=customXml/itemProps1.xml><?xml version="1.0" encoding="utf-8"?>
+<ds:datastoreItem xmlns:ds="http://schemas.openxmlformats.org/officeDocument/2006/customXml" ds:itemID="{591316A7-542B-4A99-898C-A82D9EC39CE8}">
+  <ds:schemaRefs>
+    <ds:schemaRef ds:uri="http://schemas.microsoft.com/office/2006/metadata/properties"/>
+    <ds:schemaRef ds:uri="http://schemas.microsoft.com/office/infopath/2007/PartnerControls"/>
+    <ds:schemaRef ds:uri="c8ece9f9-2c54-450a-b9b6-e6d64970750a"/>
+  </ds:schemaRefs>
+</ds:datastoreItem>
 </file>
 
-<file path=customXml/itemProps1.xml><?xml version="1.0" encoding="utf-8"?>
+<file path=customXml/itemProps2.xml><?xml version="1.0" encoding="utf-8"?>
 <ds:datastoreItem xmlns:ds="http://schemas.openxmlformats.org/officeDocument/2006/customXml" ds:itemID="{C7929323-B307-42FE-A358-BA5AE7821FE3}">
   <ds:schemaRefs>
     <ds:schemaRef ds:uri="http://schemas.microsoft.com/office/2006/metadata/contentType"/>
@@ -3078,20 +3086,10 @@
 </ds:datastoreItem>
 </file>
 
-<file path=customXml/itemProps2.xml><?xml version="1.0" encoding="utf-8"?>
+<file path=customXml/itemProps3.xml><?xml version="1.0" encoding="utf-8"?>
 <ds:datastoreItem xmlns:ds="http://schemas.openxmlformats.org/officeDocument/2006/customXml" ds:itemID="{5C548CF0-8817-45EF-8DF3-6D0443FB48B6}">
   <ds:schemaRefs>
     <ds:schemaRef ds:uri="http://schemas.microsoft.com/sharepoint/v3/contenttype/forms"/>
   </ds:schemaRefs>
 </ds:datastoreItem>
-</file>
-
-<file path=customXml/itemProps3.xml><?xml version="1.0" encoding="utf-8"?>
-<ds:datastoreItem xmlns:ds="http://schemas.openxmlformats.org/officeDocument/2006/customXml" ds:itemID="{591316A7-542B-4A99-898C-A82D9EC39CE8}">
-  <ds:schemaRefs>
-    <ds:schemaRef ds:uri="http://schemas.microsoft.com/office/2006/metadata/properties"/>
-    <ds:schemaRef ds:uri="http://schemas.microsoft.com/office/infopath/2007/PartnerControls"/>
-    <ds:schemaRef ds:uri="c8ece9f9-2c54-450a-b9b6-e6d64970750a"/>
-  </ds:schemaRefs>
-</ds:datastoreItem>
 </file>
</xml_diff>